<commit_message>
Update CV and some projects
</commit_message>
<xml_diff>
--- a/portofolio/file/CV-MUHAMMAD RAMDHANI-ID - 1page.docx
+++ b/portofolio/file/CV-MUHAMMAD RAMDHANI-ID - 1page.docx
@@ -256,20 +256,16 @@
         </w:rPr>
         <w:t xml:space="preserve">   </w:t>
       </w:r>
-      <w:hyperlink r:id="rId10" w:history="1">
-        <w:r>
-          <w:rPr>
-            <w:rStyle w:val="Hyperlink"/>
-            <w:rFonts w:ascii="Inter Light" w:hAnsi="Inter Light"/>
-            <w:b/>
-            <w:color w:val="808080" w:themeColor="background1" w:themeShade="80"/>
-            <w:sz w:val="20"/>
-            <w:szCs w:val="20"/>
-            <w:u w:val="none"/>
-          </w:rPr>
-          <w:t>mramdhani2112@gmail.com</w:t>
-        </w:r>
-      </w:hyperlink>
+      <w:r>
+        <w:rPr>
+          <w:rFonts w:ascii="Inter Light" w:hAnsi="Inter Light"/>
+          <w:b/>
+          <w:color w:val="7F7F7F" w:themeColor="text1" w:themeTint="80"/>
+          <w:sz w:val="20"/>
+          <w:szCs w:val="20"/>
+        </w:rPr>
+        <w:t>mramdhani2112@gmail.com</w:t>
+      </w:r>
       <w:r>
         <w:rPr>
           <w:rFonts w:ascii="Inter Light" w:hAnsi="Inter Light"/>
@@ -303,7 +299,7 @@
         </w:rPr>
         <w:t xml:space="preserve"> </w:t>
       </w:r>
-      <w:hyperlink r:id="rId11" w:history="1">
+      <w:hyperlink r:id="rId10" w:history="1">
         <w:r>
           <w:rPr>
             <w:rStyle w:val="Hyperlink"/>
@@ -324,65 +320,51 @@
         <w:ind w:left="1921" w:right="306"/>
         <w:jc w:val="both"/>
         <w:rPr>
-          <w:rFonts w:ascii="Inter" w:hAnsi="Inter"/>
-          <w:b/>
-          <w:color w:val="808080" w:themeColor="background1" w:themeShade="80"/>
+          <w:rFonts w:ascii="Inter Light" w:hAnsi="Inter Light"/>
+          <w:b/>
+          <w:color w:val="7F7F7F" w:themeColor="text1" w:themeTint="80"/>
           <w:sz w:val="20"/>
           <w:szCs w:val="20"/>
         </w:rPr>
       </w:pPr>
-      <w:r>
-        <w:rPr>
-          <w:rFonts w:ascii="Inter Light" w:hAnsi="Inter Light"/>
-          <w:b/>
-          <w:color w:val="808080" w:themeColor="background1" w:themeShade="80"/>
-          <w:sz w:val="20"/>
-          <w:szCs w:val="20"/>
-        </w:rPr>
-        <w:fldChar w:fldCharType="begin"/>
-      </w:r>
-      <w:r>
-        <w:rPr>
-          <w:rFonts w:ascii="Inter Light" w:hAnsi="Inter Light"/>
-          <w:b/>
-          <w:color w:val="808080" w:themeColor="background1" w:themeShade="80"/>
-          <w:sz w:val="20"/>
-          <w:szCs w:val="20"/>
-        </w:rPr>
-        <w:instrText>HYPERLINK "https://dhanikitkat.github.io/porto.github.io/portofolio/"</w:instrText>
-      </w:r>
-      <w:r>
-        <w:rPr>
-          <w:rFonts w:ascii="Inter Light" w:hAnsi="Inter Light"/>
-          <w:b/>
-          <w:color w:val="808080" w:themeColor="background1" w:themeShade="80"/>
-          <w:sz w:val="20"/>
-          <w:szCs w:val="20"/>
-        </w:rPr>
-        <w:fldChar w:fldCharType="separate"/>
-      </w:r>
-      <w:r>
-        <w:rPr>
-          <w:rStyle w:val="Hyperlink"/>
-          <w:rFonts w:ascii="Inter Light" w:hAnsi="Inter Light"/>
-          <w:b/>
-          <w:color w:val="808080" w:themeColor="background1" w:themeShade="80"/>
-          <w:sz w:val="20"/>
-          <w:szCs w:val="20"/>
-          <w:u w:val="none"/>
-        </w:rPr>
-        <w:t>https://dhanikitkat.github.io/porto.github.io/portofolio/</w:t>
-      </w:r>
-      <w:r>
-        <w:rPr>
-          <w:rFonts w:ascii="Inter Light" w:hAnsi="Inter Light"/>
-          <w:b/>
-          <w:color w:val="808080" w:themeColor="background1" w:themeShade="80"/>
-          <w:sz w:val="20"/>
-          <w:szCs w:val="20"/>
-        </w:rPr>
-        <w:fldChar w:fldCharType="end"/>
-      </w:r>
+      <w:hyperlink r:id="rId11" w:history="1">
+        <w:r>
+          <w:rPr>
+            <w:rStyle w:val="Hyperlink"/>
+            <w:rFonts w:ascii="Inter Light" w:hAnsi="Inter Light"/>
+            <w:b/>
+            <w:color w:val="7F7F7F" w:themeColor="text1" w:themeTint="80"/>
+            <w:sz w:val="20"/>
+            <w:szCs w:val="20"/>
+            <w:u w:val="none"/>
+          </w:rPr>
+          <w:t>https://github.com/dhanikitk</w:t>
+        </w:r>
+        <w:r>
+          <w:rPr>
+            <w:rStyle w:val="Hyperlink"/>
+            <w:rFonts w:ascii="Inter Light" w:hAnsi="Inter Light"/>
+            <w:b/>
+            <w:color w:val="7F7F7F" w:themeColor="text1" w:themeTint="80"/>
+            <w:sz w:val="20"/>
+            <w:szCs w:val="20"/>
+            <w:u w:val="none"/>
+          </w:rPr>
+          <w:t>a</w:t>
+        </w:r>
+        <w:r>
+          <w:rPr>
+            <w:rStyle w:val="Hyperlink"/>
+            <w:rFonts w:ascii="Inter Light" w:hAnsi="Inter Light"/>
+            <w:b/>
+            <w:color w:val="7F7F7F" w:themeColor="text1" w:themeTint="80"/>
+            <w:sz w:val="20"/>
+            <w:szCs w:val="20"/>
+            <w:u w:val="none"/>
+          </w:rPr>
+          <w:t>t/</w:t>
+        </w:r>
+      </w:hyperlink>
     </w:p>
     <w:p>
       <w:pPr>
@@ -465,7 +447,7 @@
           <w:sz w:val="18"/>
           <w:szCs w:val="20"/>
         </w:rPr>
-        <w:t>otomasi</w:t>
+        <w:t xml:space="preserve">dashboard analitik </w:t>
       </w:r>
       <w:r>
         <w:rPr>
@@ -474,7 +456,7 @@
           <w:sz w:val="18"/>
           <w:szCs w:val="20"/>
         </w:rPr>
-        <w:t xml:space="preserve"> data secara real-time, dan visualisasi data </w:t>
+        <w:t xml:space="preserve">secara real-time, dan visualisasi data </w:t>
       </w:r>
       <w:r>
         <w:rPr>
@@ -510,7 +492,7 @@
           <w:sz w:val="18"/>
           <w:szCs w:val="20"/>
         </w:rPr>
-        <w:t xml:space="preserve"> mengelola </w:t>
+        <w:t xml:space="preserve"> mengelola</w:t>
       </w:r>
       <w:r>
         <w:rPr>
@@ -519,7 +501,7 @@
           <w:sz w:val="18"/>
           <w:szCs w:val="20"/>
         </w:rPr>
-        <w:t>data</w:t>
+        <w:t xml:space="preserve"> data alumni di Universitas Mercu Buana</w:t>
       </w:r>
       <w:r>
         <w:rPr>
@@ -528,7 +510,7 @@
           <w:sz w:val="18"/>
           <w:szCs w:val="20"/>
         </w:rPr>
-        <w:t xml:space="preserve"> alumni</w:t>
+        <w:t>.</w:t>
       </w:r>
       <w:r>
         <w:rPr>
@@ -537,7 +519,7 @@
           <w:sz w:val="18"/>
           <w:szCs w:val="20"/>
         </w:rPr>
-        <w:t>.</w:t>
+        <w:t xml:space="preserve"> Saya juga mampu menggunakan alat dan teknologi olah data seperti Spreadsheet, Excel</w:t>
       </w:r>
       <w:r>
         <w:rPr>
@@ -546,7 +528,7 @@
           <w:sz w:val="18"/>
           <w:szCs w:val="20"/>
         </w:rPr>
-        <w:t xml:space="preserve"> Saya juga mampu menggunakan alat dan teknologi olah data seperti Spreadsheet, Excel</w:t>
+        <w:t xml:space="preserve">, </w:t>
       </w:r>
       <w:r>
         <w:rPr>
@@ -555,7 +537,7 @@
           <w:sz w:val="18"/>
           <w:szCs w:val="20"/>
         </w:rPr>
-        <w:t xml:space="preserve">, Python dan </w:t>
+        <w:t>Tableau</w:t>
       </w:r>
       <w:r>
         <w:rPr>
@@ -564,7 +546,16 @@
           <w:sz w:val="18"/>
           <w:szCs w:val="20"/>
         </w:rPr>
-        <w:t xml:space="preserve">Tableau. Saya dapat bekerja secara individu </w:t>
+        <w:t>, Looker Studio</w:t>
+      </w:r>
+      <w:r>
+        <w:rPr>
+          <w:rFonts w:ascii="Inter" w:hAnsi="Inter"/>
+          <w:color w:val="030303"/>
+          <w:sz w:val="18"/>
+          <w:szCs w:val="20"/>
+        </w:rPr>
+        <w:t xml:space="preserve">. Saya dapat bekerja secara individu </w:t>
       </w:r>
       <w:r>
         <w:rPr>
@@ -723,7 +714,7 @@
           </mc:Choice>
           <mc:Fallback>
             <w:pict>
-              <v:shape w14:anchorId="30F195E8" id="Graphic 2" o:spid="_x0000_s1026" style="position:absolute;margin-left:19.25pt;margin-top:4.75pt;width:557.75pt;height:.1pt;z-index:-15728640;visibility:visible;mso-wrap-style:square;mso-wrap-distance-left:0;mso-wrap-distance-top:0;mso-wrap-distance-right:0;mso-wrap-distance-bottom:0;mso-position-horizontal:absolute;mso-position-horizontal-relative:page;mso-position-vertical:absolute;mso-position-vertical-relative:text;v-text-anchor:top" coordsize="7083425,1270" o:gfxdata="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" path="m,l7083246,e" filled="f" strokeweight=".42383mm">
+              <v:shape w14:anchorId="52FF66B4" id="Graphic 2" o:spid="_x0000_s1026" style="position:absolute;margin-left:19.25pt;margin-top:4.75pt;width:557.75pt;height:.1pt;z-index:-15728640;visibility:visible;mso-wrap-style:square;mso-wrap-distance-left:0;mso-wrap-distance-top:0;mso-wrap-distance-right:0;mso-wrap-distance-bottom:0;mso-position-horizontal:absolute;mso-position-horizontal-relative:page;mso-position-vertical:absolute;mso-position-vertical-relative:text;v-text-anchor:top" coordsize="7083425,1270" o:gfxdata="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" path="m,l7083246,e" filled="f" strokeweight=".42383mm">
                 <v:path arrowok="t"/>
                 <w10:wrap type="topAndBottom" anchorx="page"/>
               </v:shape>
@@ -866,62 +857,14 @@
           <w:sz w:val="18"/>
           <w:szCs w:val="18"/>
         </w:rPr>
-        <w:t>Internship</w:t>
-      </w:r>
-      <w:r>
-        <w:rPr>
-          <w:rFonts w:ascii="Inter" w:hAnsi="Inter"/>
-          <w:i/>
-          <w:color w:val="030303"/>
-          <w:spacing w:val="3"/>
-          <w:w w:val="105"/>
-          <w:sz w:val="18"/>
-          <w:szCs w:val="18"/>
-        </w:rPr>
-        <w:t xml:space="preserve"> </w:t>
-      </w:r>
-      <w:r>
-        <w:rPr>
-          <w:rFonts w:ascii="Inter" w:hAnsi="Inter"/>
-          <w:i/>
-          <w:color w:val="030303"/>
-          <w:w w:val="105"/>
-          <w:sz w:val="18"/>
-          <w:szCs w:val="18"/>
-        </w:rPr>
-        <w:t>Data</w:t>
-      </w:r>
-      <w:r>
-        <w:rPr>
-          <w:rFonts w:ascii="Inter" w:hAnsi="Inter"/>
-          <w:i/>
-          <w:color w:val="030303"/>
-          <w:spacing w:val="3"/>
-          <w:w w:val="105"/>
-          <w:sz w:val="18"/>
-          <w:szCs w:val="18"/>
-        </w:rPr>
-        <w:t xml:space="preserve"> </w:t>
-      </w:r>
-      <w:r>
-        <w:rPr>
-          <w:rFonts w:ascii="Inter" w:hAnsi="Inter"/>
-          <w:i/>
-          <w:color w:val="030303"/>
-          <w:spacing w:val="-2"/>
-          <w:w w:val="105"/>
-          <w:sz w:val="18"/>
-          <w:szCs w:val="18"/>
-        </w:rPr>
-        <w:t>Analyst</w:t>
+        <w:t>Data Analyst Intern</w:t>
       </w:r>
     </w:p>
     <w:p>
       <w:pPr>
         <w:pStyle w:val="Heading3"/>
         <w:spacing w:before="32"/>
-        <w:ind w:left="118"/>
-        <w:jc w:val="center"/>
+        <w:ind w:left="0"/>
         <w:rPr>
           <w:rFonts w:ascii="Inter" w:hAnsi="Inter"/>
           <w:b w:val="0"/>
@@ -932,8 +875,10 @@
         <w:rPr>
           <w:rFonts w:ascii="Inter" w:hAnsi="Inter"/>
           <w:b w:val="0"/>
-        </w:rPr>
-        <w:br w:type="column"/>
+          <w:bCs w:val="0"/>
+          <w:color w:val="030303"/>
+        </w:rPr>
+        <w:t>Apr</w:t>
       </w:r>
       <w:r>
         <w:rPr>
@@ -941,8 +886,9 @@
           <w:b w:val="0"/>
           <w:bCs w:val="0"/>
           <w:color w:val="030303"/>
-        </w:rPr>
-        <w:t>Apr</w:t>
+          <w:spacing w:val="16"/>
+        </w:rPr>
+        <w:t xml:space="preserve"> </w:t>
       </w:r>
       <w:r>
         <w:rPr>
@@ -950,9 +896,8 @@
           <w:b w:val="0"/>
           <w:bCs w:val="0"/>
           <w:color w:val="030303"/>
-          <w:spacing w:val="16"/>
-        </w:rPr>
-        <w:t xml:space="preserve"> </w:t>
+        </w:rPr>
+        <w:t>2022</w:t>
       </w:r>
       <w:r>
         <w:rPr>
@@ -960,8 +905,9 @@
           <w:b w:val="0"/>
           <w:bCs w:val="0"/>
           <w:color w:val="030303"/>
-        </w:rPr>
-        <w:t>2022</w:t>
+          <w:spacing w:val="16"/>
+        </w:rPr>
+        <w:t xml:space="preserve"> </w:t>
       </w:r>
       <w:r>
         <w:rPr>
@@ -969,9 +915,8 @@
           <w:b w:val="0"/>
           <w:bCs w:val="0"/>
           <w:color w:val="030303"/>
-          <w:spacing w:val="16"/>
-        </w:rPr>
-        <w:t xml:space="preserve"> </w:t>
+        </w:rPr>
+        <w:t>–</w:t>
       </w:r>
       <w:r>
         <w:rPr>
@@ -979,8 +924,9 @@
           <w:b w:val="0"/>
           <w:bCs w:val="0"/>
           <w:color w:val="030303"/>
-        </w:rPr>
-        <w:t>-</w:t>
+          <w:spacing w:val="18"/>
+        </w:rPr>
+        <w:t xml:space="preserve"> </w:t>
       </w:r>
       <w:r>
         <w:rPr>
@@ -988,9 +934,9 @@
           <w:b w:val="0"/>
           <w:bCs w:val="0"/>
           <w:color w:val="030303"/>
-          <w:spacing w:val="18"/>
-        </w:rPr>
-        <w:t xml:space="preserve"> </w:t>
+          <w:spacing w:val="-2"/>
+        </w:rPr>
+        <w:t xml:space="preserve">Okt </w:t>
       </w:r>
       <w:r>
         <w:rPr>
@@ -998,9 +944,17 @@
           <w:b w:val="0"/>
           <w:bCs w:val="0"/>
           <w:color w:val="030303"/>
-          <w:spacing w:val="-2"/>
-        </w:rPr>
-        <w:t>Present</w:t>
+        </w:rPr>
+        <w:t>202</w:t>
+      </w:r>
+      <w:r>
+        <w:rPr>
+          <w:rFonts w:ascii="Inter" w:hAnsi="Inter"/>
+          <w:b w:val="0"/>
+          <w:bCs w:val="0"/>
+          <w:color w:val="030303"/>
+        </w:rPr>
+        <w:t>3</w:t>
       </w:r>
     </w:p>
     <w:p>
@@ -1033,6 +987,7 @@
           <w:tab w:val="left" w:pos="392"/>
         </w:tabs>
         <w:ind w:right="129" w:hanging="171"/>
+        <w:jc w:val="both"/>
         <w:rPr>
           <w:rFonts w:ascii="Inter" w:hAnsi="Inter"/>
           <w:color w:val="030303"/>
@@ -1058,17 +1013,37 @@
           <w:sz w:val="18"/>
           <w:szCs w:val="18"/>
         </w:rPr>
-        <w:t>Mengembangkan kuesioner Tracer Study untuk D3</w:t>
-      </w:r>
-      <w:r>
-        <w:rPr>
-          <w:rFonts w:ascii="Inter" w:hAnsi="Inter"/>
-          <w:color w:val="030303"/>
-          <w:w w:val="105"/>
-          <w:sz w:val="18"/>
-          <w:szCs w:val="18"/>
-        </w:rPr>
-        <w:t xml:space="preserve"> – S3</w:t>
+        <w:t>Membuat alat survey</w:t>
+      </w:r>
+      <w:r>
+        <w:rPr>
+          <w:rFonts w:ascii="Inter" w:hAnsi="Inter"/>
+          <w:color w:val="030303"/>
+          <w:w w:val="105"/>
+          <w:sz w:val="18"/>
+          <w:szCs w:val="18"/>
+        </w:rPr>
+        <w:t xml:space="preserve"> </w:t>
+      </w:r>
+      <w:r>
+        <w:rPr>
+          <w:rFonts w:ascii="Inter" w:hAnsi="Inter"/>
+          <w:color w:val="030303"/>
+          <w:w w:val="105"/>
+          <w:sz w:val="18"/>
+          <w:szCs w:val="18"/>
+        </w:rPr>
+        <w:t xml:space="preserve">Tracer Study untuk </w:t>
+      </w:r>
+      <w:r>
+        <w:rPr>
+          <w:rFonts w:ascii="Inter" w:hAnsi="Inter"/>
+          <w:color w:val="030303"/>
+          <w:w w:val="105"/>
+          <w:sz w:val="18"/>
+          <w:szCs w:val="18"/>
+        </w:rPr>
+        <w:t>melacak alumni</w:t>
       </w:r>
       <w:r>
         <w:rPr>
@@ -1093,6 +1068,7 @@
           <w:tab w:val="left" w:pos="392"/>
         </w:tabs>
         <w:ind w:right="129" w:hanging="171"/>
+        <w:jc w:val="both"/>
         <w:rPr>
           <w:rFonts w:ascii="Inter" w:hAnsi="Inter"/>
           <w:color w:val="030303"/>
@@ -1117,7 +1093,27 @@
           <w:sz w:val="18"/>
           <w:szCs w:val="18"/>
         </w:rPr>
-        <w:t>Memproses lebih dari 32.000 data Tracer Study alumni dalam lima tahun dan kemudian memvisualisasikannya ke dalam diagram dan tabel sesuai kebutuhan perusahaan</w:t>
+        <w:t>Mengolah</w:t>
+      </w:r>
+      <w:r>
+        <w:rPr>
+          <w:rFonts w:ascii="Inter" w:hAnsi="Inter"/>
+          <w:color w:val="030303"/>
+          <w:w w:val="105"/>
+          <w:sz w:val="18"/>
+          <w:szCs w:val="18"/>
+        </w:rPr>
+        <w:t xml:space="preserve"> </w:t>
+      </w:r>
+      <w:r>
+        <w:rPr>
+          <w:rFonts w:ascii="Inter" w:hAnsi="Inter"/>
+          <w:color w:val="030303"/>
+          <w:w w:val="105"/>
+          <w:sz w:val="18"/>
+          <w:szCs w:val="18"/>
+        </w:rPr>
+        <w:t>data Tracer Study alumni dalam lima tahun dan kemudian memvisualisasikannya ke dalam diagram dan tabel sesuai kebutuhan perusahaan</w:t>
       </w:r>
       <w:r>
         <w:rPr>
@@ -1144,22 +1140,103 @@
         </w:tabs>
         <w:spacing w:before="38"/>
         <w:ind w:left="395" w:right="121" w:hanging="175"/>
-        <w:rPr>
-          <w:rFonts w:ascii="Inter" w:hAnsi="Inter"/>
-          <w:color w:val="030303"/>
-          <w:sz w:val="18"/>
-          <w:szCs w:val="18"/>
-        </w:rPr>
-      </w:pPr>
-      <w:r>
-        <w:rPr>
-          <w:rFonts w:ascii="Inter" w:hAnsi="Inter"/>
-          <w:color w:val="030303"/>
-          <w:w w:val="105"/>
-          <w:sz w:val="18"/>
-          <w:szCs w:val="18"/>
-        </w:rPr>
-        <w:t>Menyediakan otomasi data secara realtime dan memberikan report progres dari penelusuran alumni setiap bulan.</w:t>
+        <w:jc w:val="both"/>
+        <w:rPr>
+          <w:rFonts w:ascii="Inter" w:hAnsi="Inter"/>
+          <w:color w:val="030303"/>
+          <w:sz w:val="18"/>
+          <w:szCs w:val="18"/>
+        </w:rPr>
+      </w:pPr>
+      <w:r>
+        <w:rPr>
+          <w:rFonts w:ascii="Inter" w:hAnsi="Inter"/>
+          <w:color w:val="030303"/>
+          <w:w w:val="105"/>
+          <w:sz w:val="18"/>
+          <w:szCs w:val="18"/>
+        </w:rPr>
+        <w:t xml:space="preserve">Menyediakan </w:t>
+      </w:r>
+      <w:r>
+        <w:rPr>
+          <w:rFonts w:ascii="Inter" w:hAnsi="Inter"/>
+          <w:color w:val="030303"/>
+          <w:w w:val="105"/>
+          <w:sz w:val="18"/>
+          <w:szCs w:val="18"/>
+        </w:rPr>
+        <w:t xml:space="preserve">dashboard analitik </w:t>
+      </w:r>
+      <w:r>
+        <w:rPr>
+          <w:rFonts w:ascii="Inter" w:hAnsi="Inter"/>
+          <w:color w:val="030303"/>
+          <w:w w:val="105"/>
+          <w:sz w:val="18"/>
+          <w:szCs w:val="18"/>
+        </w:rPr>
+        <w:t xml:space="preserve">secara realtime dan </w:t>
+      </w:r>
+      <w:r>
+        <w:rPr>
+          <w:rFonts w:ascii="Inter" w:hAnsi="Inter"/>
+          <w:color w:val="030303"/>
+          <w:w w:val="105"/>
+          <w:sz w:val="18"/>
+          <w:szCs w:val="18"/>
+        </w:rPr>
+        <w:t>membuat</w:t>
+      </w:r>
+      <w:r>
+        <w:rPr>
+          <w:rFonts w:ascii="Inter" w:hAnsi="Inter"/>
+          <w:color w:val="030303"/>
+          <w:w w:val="105"/>
+          <w:sz w:val="18"/>
+          <w:szCs w:val="18"/>
+        </w:rPr>
+        <w:t xml:space="preserve"> report </w:t>
+      </w:r>
+      <w:r>
+        <w:rPr>
+          <w:rFonts w:ascii="Inter" w:hAnsi="Inter"/>
+          <w:color w:val="030303"/>
+          <w:w w:val="105"/>
+          <w:sz w:val="18"/>
+          <w:szCs w:val="18"/>
+        </w:rPr>
+        <w:t xml:space="preserve">hasil </w:t>
+      </w:r>
+      <w:r>
+        <w:rPr>
+          <w:rFonts w:ascii="Inter" w:hAnsi="Inter"/>
+          <w:color w:val="030303"/>
+          <w:w w:val="105"/>
+          <w:sz w:val="18"/>
+          <w:szCs w:val="18"/>
+        </w:rPr>
+        <w:t xml:space="preserve">dari penelusuran alumni setiap </w:t>
+      </w:r>
+      <w:r>
+        <w:rPr>
+          <w:rFonts w:ascii="Inter" w:hAnsi="Inter"/>
+          <w:color w:val="030303"/>
+          <w:w w:val="105"/>
+          <w:sz w:val="18"/>
+          <w:szCs w:val="18"/>
+        </w:rPr>
+        <w:t>minggu</w:t>
+      </w:r>
+      <w:r>
+        <w:rPr>
+          <w:rFonts w:ascii="Inter" w:hAnsi="Inter"/>
+          <w:color w:val="030303"/>
+          <w:w w:val="105"/>
+          <w:sz w:val="18"/>
+          <w:szCs w:val="18"/>
+        </w:rPr>
+        <w:t>.</w:t>
       </w:r>
     </w:p>
     <w:p>
@@ -1175,42 +1252,83 @@
         </w:tabs>
         <w:spacing w:before="38"/>
         <w:ind w:left="395" w:right="121" w:hanging="175"/>
-        <w:rPr>
-          <w:rFonts w:ascii="Inter" w:hAnsi="Inter"/>
-          <w:color w:val="030303"/>
-          <w:sz w:val="18"/>
-          <w:szCs w:val="18"/>
-        </w:rPr>
-      </w:pPr>
-      <w:r>
-        <w:rPr>
-          <w:rFonts w:ascii="Inter" w:hAnsi="Inter"/>
-          <w:color w:val="030303"/>
-          <w:w w:val="105"/>
-          <w:sz w:val="18"/>
-          <w:szCs w:val="18"/>
-        </w:rPr>
-        <w:t xml:space="preserve">Membuat satu pintu data kuesioner yang masuk melalui halaman login page yang </w:t>
-      </w:r>
-      <w:r>
-        <w:rPr>
-          <w:rFonts w:ascii="Inter" w:hAnsi="Inter"/>
-          <w:color w:val="030303"/>
-          <w:w w:val="105"/>
-          <w:sz w:val="18"/>
-          <w:szCs w:val="18"/>
-        </w:rPr>
-        <w:t xml:space="preserve">mengintegrasikan data alumni </w:t>
-      </w:r>
-      <w:r>
-        <w:rPr>
-          <w:rFonts w:ascii="Inter" w:hAnsi="Inter"/>
-          <w:color w:val="030303"/>
-          <w:w w:val="105"/>
-          <w:sz w:val="18"/>
-          <w:szCs w:val="18"/>
-        </w:rPr>
-        <w:t>dengan menggunakan Google Appscript &amp; Spreadsheet database.</w:t>
+        <w:jc w:val="both"/>
+        <w:rPr>
+          <w:rFonts w:ascii="Inter" w:hAnsi="Inter"/>
+          <w:color w:val="030303"/>
+          <w:sz w:val="18"/>
+          <w:szCs w:val="18"/>
+        </w:rPr>
+      </w:pPr>
+      <w:r>
+        <w:rPr>
+          <w:rFonts w:ascii="Inter" w:hAnsi="Inter"/>
+          <w:color w:val="030303"/>
+          <w:w w:val="105"/>
+          <w:sz w:val="18"/>
+          <w:szCs w:val="18"/>
+        </w:rPr>
+        <w:t>M</w:t>
+      </w:r>
+      <w:r>
+        <w:rPr>
+          <w:rFonts w:ascii="Inter" w:hAnsi="Inter"/>
+          <w:color w:val="030303"/>
+          <w:w w:val="105"/>
+          <w:sz w:val="18"/>
+          <w:szCs w:val="18"/>
+        </w:rPr>
+        <w:t xml:space="preserve">engintegrasikan data alumni </w:t>
+      </w:r>
+      <w:r>
+        <w:rPr>
+          <w:rFonts w:ascii="Inter" w:hAnsi="Inter"/>
+          <w:color w:val="030303"/>
+          <w:w w:val="105"/>
+          <w:sz w:val="18"/>
+          <w:szCs w:val="18"/>
+        </w:rPr>
+        <w:t>dengan</w:t>
+      </w:r>
+      <w:r>
+        <w:rPr>
+          <w:rFonts w:ascii="Inter" w:hAnsi="Inter"/>
+          <w:color w:val="030303"/>
+          <w:w w:val="105"/>
+          <w:sz w:val="18"/>
+          <w:szCs w:val="18"/>
+        </w:rPr>
+        <w:t xml:space="preserve"> data hasil pelacakan alumni</w:t>
+      </w:r>
+      <w:r>
+        <w:rPr>
+          <w:rFonts w:ascii="Inter" w:hAnsi="Inter"/>
+          <w:color w:val="030303"/>
+          <w:w w:val="105"/>
+          <w:sz w:val="18"/>
+          <w:szCs w:val="18"/>
+        </w:rPr>
+        <w:t xml:space="preserve"> menggunakan Spreadsheet </w:t>
+      </w:r>
+      <w:r>
+        <w:rPr>
+          <w:rFonts w:ascii="Inter" w:hAnsi="Inter"/>
+          <w:color w:val="030303"/>
+          <w:w w:val="105"/>
+          <w:sz w:val="18"/>
+          <w:szCs w:val="18"/>
+        </w:rPr>
+        <w:t>Formula seperti Query, IFS, VLOOKUP, SUMIFS, COUNTIFS, INDEXMATCH, PIVOT, dan lain-lain</w:t>
+      </w:r>
+      <w:r>
+        <w:rPr>
+          <w:rFonts w:ascii="Inter" w:hAnsi="Inter"/>
+          <w:color w:val="030303"/>
+          <w:w w:val="105"/>
+          <w:sz w:val="18"/>
+          <w:szCs w:val="18"/>
+        </w:rPr>
+        <w:t>.</w:t>
       </w:r>
     </w:p>
     <w:p>
@@ -1226,22 +1344,33 @@
         </w:tabs>
         <w:spacing w:before="38"/>
         <w:ind w:left="395" w:right="121" w:hanging="175"/>
-        <w:rPr>
-          <w:rFonts w:ascii="Inter" w:hAnsi="Inter"/>
-          <w:color w:val="030303"/>
-          <w:sz w:val="18"/>
-          <w:szCs w:val="18"/>
-        </w:rPr>
-      </w:pPr>
-      <w:r>
-        <w:rPr>
-          <w:rFonts w:ascii="Inter" w:hAnsi="Inter"/>
-          <w:color w:val="030303"/>
-          <w:w w:val="105"/>
-          <w:sz w:val="18"/>
-          <w:szCs w:val="18"/>
-        </w:rPr>
-        <w:t xml:space="preserve">Membuat arsitektur website mendatang seperti sitemap, </w:t>
+        <w:jc w:val="both"/>
+        <w:rPr>
+          <w:rFonts w:ascii="Inter" w:hAnsi="Inter"/>
+          <w:color w:val="030303"/>
+          <w:sz w:val="18"/>
+          <w:szCs w:val="18"/>
+        </w:rPr>
+      </w:pPr>
+      <w:r>
+        <w:rPr>
+          <w:rFonts w:ascii="Inter" w:hAnsi="Inter"/>
+          <w:color w:val="030303"/>
+          <w:w w:val="105"/>
+          <w:sz w:val="18"/>
+          <w:szCs w:val="18"/>
+        </w:rPr>
+        <w:t>Terlibat dalam project pengembangan website dengan membuat</w:t>
+      </w:r>
+      <w:r>
+        <w:rPr>
+          <w:rFonts w:ascii="Inter" w:hAnsi="Inter"/>
+          <w:color w:val="030303"/>
+          <w:w w:val="105"/>
+          <w:sz w:val="18"/>
+          <w:szCs w:val="18"/>
+        </w:rPr>
+        <w:t xml:space="preserve"> arsitektur website mendatang seperti sitemap, </w:t>
       </w:r>
       <w:r>
         <w:rPr>
@@ -1341,7 +1470,7 @@
           <w:sz w:val="18"/>
           <w:szCs w:val="18"/>
         </w:rPr>
-        <w:t xml:space="preserve">. </w:t>
+        <w:t>.</w:t>
       </w:r>
     </w:p>
     <w:p>
@@ -1656,6 +1785,7 @@
         </w:tabs>
         <w:spacing w:before="110"/>
         <w:ind w:left="397" w:hanging="177"/>
+        <w:jc w:val="both"/>
         <w:rPr>
           <w:rFonts w:ascii="Inter" w:hAnsi="Inter"/>
           <w:color w:val="030303"/>
@@ -1696,22 +1826,33 @@
           <w:tab w:val="left" w:pos="392"/>
         </w:tabs>
         <w:ind w:left="392" w:hanging="172"/>
-        <w:rPr>
-          <w:rFonts w:ascii="Inter" w:hAnsi="Inter"/>
-          <w:color w:val="030303"/>
-          <w:sz w:val="18"/>
-          <w:szCs w:val="18"/>
-        </w:rPr>
-      </w:pPr>
-      <w:r>
-        <w:rPr>
-          <w:rFonts w:ascii="Inter" w:hAnsi="Inter"/>
-          <w:color w:val="030303"/>
-          <w:w w:val="105"/>
-          <w:sz w:val="18"/>
-          <w:szCs w:val="18"/>
-        </w:rPr>
-        <w:t>Mendesain ulang desain User Interface website sertifikatku.id menggunakan Figma</w:t>
+        <w:jc w:val="both"/>
+        <w:rPr>
+          <w:rFonts w:ascii="Inter" w:hAnsi="Inter"/>
+          <w:color w:val="030303"/>
+          <w:sz w:val="18"/>
+          <w:szCs w:val="18"/>
+        </w:rPr>
+      </w:pPr>
+      <w:r>
+        <w:rPr>
+          <w:rFonts w:ascii="Inter" w:hAnsi="Inter"/>
+          <w:color w:val="030303"/>
+          <w:w w:val="105"/>
+          <w:sz w:val="18"/>
+          <w:szCs w:val="18"/>
+        </w:rPr>
+        <w:t xml:space="preserve">Membuat wireframe, low fidelity, serta high fidelity </w:t>
+      </w:r>
+      <w:r>
+        <w:rPr>
+          <w:rFonts w:ascii="Inter" w:hAnsi="Inter"/>
+          <w:color w:val="030303"/>
+          <w:w w:val="105"/>
+          <w:sz w:val="18"/>
+          <w:szCs w:val="18"/>
+        </w:rPr>
+        <w:t>desain User Interface website sertifikatku.id menggunakan Figma</w:t>
       </w:r>
       <w:r>
         <w:rPr>
@@ -1737,6 +1878,7 @@
           <w:tab w:val="left" w:pos="392"/>
         </w:tabs>
         <w:ind w:right="129" w:hanging="171"/>
+        <w:jc w:val="both"/>
         <w:rPr>
           <w:rFonts w:ascii="Inter" w:hAnsi="Inter"/>
           <w:color w:val="030303"/>
@@ -1762,7 +1904,17 @@
           <w:sz w:val="18"/>
           <w:szCs w:val="18"/>
         </w:rPr>
-        <w:t>UX</w:t>
+        <w:t>U</w:t>
+      </w:r>
+      <w:r>
+        <w:rPr>
+          <w:rFonts w:ascii="Inter" w:hAnsi="Inter"/>
+          <w:color w:val="030303"/>
+          <w:w w:val="105"/>
+          <w:sz w:val="18"/>
+          <w:szCs w:val="18"/>
+        </w:rPr>
+        <w:t>ser Experience</w:t>
       </w:r>
       <w:r>
         <w:rPr>
@@ -1773,6 +1925,26 @@
           <w:szCs w:val="18"/>
         </w:rPr>
         <w:t xml:space="preserve"> untuk situs web</w:t>
+      </w:r>
+      <w:r>
+        <w:rPr>
+          <w:rFonts w:ascii="Inter" w:hAnsi="Inter"/>
+          <w:color w:val="030303"/>
+          <w:w w:val="105"/>
+          <w:sz w:val="18"/>
+          <w:szCs w:val="18"/>
+        </w:rPr>
+        <w:t xml:space="preserve"> </w:t>
+      </w:r>
+      <w:r>
+        <w:rPr>
+          <w:rFonts w:ascii="Inter" w:hAnsi="Inter"/>
+          <w:color w:val="030303"/>
+          <w:w w:val="105"/>
+          <w:sz w:val="18"/>
+          <w:szCs w:val="18"/>
+        </w:rPr>
+        <w:t>sertifikatku.id</w:t>
       </w:r>
       <w:r>
         <w:rPr>
@@ -1887,7 +2059,7 @@
           </mc:Choice>
           <mc:Fallback>
             <w:pict>
-              <v:shape w14:anchorId="751CE22B" id="Graphic 3" o:spid="_x0000_s1026" style="position:absolute;margin-left:19.25pt;margin-top:26.7pt;width:557.75pt;height:.1pt;z-index:251552768;visibility:visible;mso-wrap-style:square;mso-wrap-distance-left:0;mso-wrap-distance-top:0;mso-wrap-distance-right:0;mso-wrap-distance-bottom:0;mso-position-horizontal:absolute;mso-position-horizontal-relative:page;mso-position-vertical:absolute;mso-position-vertical-relative:text;v-text-anchor:top" coordsize="7083425,1270" o:gfxdata="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" path="m,l7083246,e" filled="f" strokeweight=".50861mm">
+              <v:shape w14:anchorId="1D092520" id="Graphic 3" o:spid="_x0000_s1026" style="position:absolute;margin-left:19.25pt;margin-top:26.7pt;width:557.75pt;height:.1pt;z-index:251552768;visibility:visible;mso-wrap-style:square;mso-wrap-distance-left:0;mso-wrap-distance-top:0;mso-wrap-distance-right:0;mso-wrap-distance-bottom:0;mso-position-horizontal:absolute;mso-position-horizontal-relative:page;mso-position-vertical:absolute;mso-position-vertical-relative:text;v-text-anchor:top" coordsize="7083425,1270" o:gfxdata="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" path="m,l7083246,e" filled="f" strokeweight=".50861mm">
                 <v:path arrowok="t"/>
                 <w10:wrap anchorx="page"/>
               </v:shape>
@@ -2006,10 +2178,10 @@
           <w:position w:val="-3"/>
         </w:rPr>
         <w:drawing>
-          <wp:inline distT="0" distB="0" distL="0" distR="0" wp14:anchorId="111233A5" wp14:editId="70B3255C">
+          <wp:inline distT="0" distB="0" distL="0" distR="0" wp14:anchorId="1E64B625" wp14:editId="18AC6490">
             <wp:extent cx="118533" cy="118533"/>
             <wp:effectExtent l="0" t="0" r="0" b="0"/>
-            <wp:docPr id="4" name="Image 4">
+            <wp:docPr id="219013428" name="Picture 219013428">
               <a:hlinkClick xmlns:a="http://schemas.openxmlformats.org/drawingml/2006/main" r:id="rId12"/>
             </wp:docPr>
             <wp:cNvGraphicFramePr>
@@ -2089,6 +2261,66 @@
         </w:rPr>
         <w:t>3.72/4.00</w:t>
       </w:r>
+      <w:r>
+        <w:rPr>
+          <w:rFonts w:ascii="Inter" w:hAnsi="Inter"/>
+          <w:i/>
+          <w:color w:val="030303"/>
+          <w:spacing w:val="-2"/>
+          <w:w w:val="105"/>
+          <w:sz w:val="18"/>
+          <w:szCs w:val="18"/>
+        </w:rPr>
+        <w:t xml:space="preserve"> </w:t>
+      </w:r>
+      <w:r>
+        <w:rPr>
+          <w:rFonts w:ascii="Inter" w:hAnsi="Inter"/>
+          <w:noProof/>
+          <w:color w:val="807C7C"/>
+          <w:spacing w:val="21"/>
+          <w:position w:val="-3"/>
+        </w:rPr>
+        <w:drawing>
+          <wp:inline distT="0" distB="0" distL="0" distR="0" wp14:anchorId="5AB3C806" wp14:editId="50B51A92">
+            <wp:extent cx="118533" cy="118533"/>
+            <wp:effectExtent l="0" t="0" r="0" b="0"/>
+            <wp:docPr id="4" name="Image 4">
+              <a:hlinkClick xmlns:a="http://schemas.openxmlformats.org/drawingml/2006/main" r:id="rId14"/>
+            </wp:docPr>
+            <wp:cNvGraphicFramePr>
+              <a:graphicFrameLocks xmlns:a="http://schemas.openxmlformats.org/drawingml/2006/main"/>
+            </wp:cNvGraphicFramePr>
+            <a:graphic xmlns:a="http://schemas.openxmlformats.org/drawingml/2006/main">
+              <a:graphicData uri="http://schemas.openxmlformats.org/drawingml/2006/picture">
+                <pic:pic xmlns:pic="http://schemas.openxmlformats.org/drawingml/2006/picture">
+                  <pic:nvPicPr>
+                    <pic:cNvPr id="4" name="Image 4">
+                      <a:hlinkClick r:id="rId14"/>
+                    </pic:cNvPr>
+                    <pic:cNvPicPr/>
+                  </pic:nvPicPr>
+                  <pic:blipFill>
+                    <a:blip r:embed="rId13" cstate="print"/>
+                    <a:stretch>
+                      <a:fillRect/>
+                    </a:stretch>
+                  </pic:blipFill>
+                  <pic:spPr>
+                    <a:xfrm>
+                      <a:off x="0" y="0"/>
+                      <a:ext cx="118533" cy="118533"/>
+                    </a:xfrm>
+                    <a:prstGeom prst="rect">
+                      <a:avLst/>
+                    </a:prstGeom>
+                  </pic:spPr>
+                </pic:pic>
+              </a:graphicData>
+            </a:graphic>
+          </wp:inline>
+        </w:drawing>
+      </w:r>
     </w:p>
     <w:p>
       <w:pPr>
@@ -2269,41 +2501,6 @@
       <w:r>
         <w:rPr>
           <w:rFonts w:ascii="Inter" w:hAnsi="Inter"/>
-          <w:color w:val="030303"/>
-          <w:w w:val="105"/>
-          <w:sz w:val="18"/>
-          <w:szCs w:val="18"/>
-        </w:rPr>
-        <w:t>dengan tema "</w:t>
-      </w:r>
-      <w:r>
-        <w:t xml:space="preserve"> </w:t>
-      </w:r>
-      <w:r>
-        <w:rPr>
-          <w:rFonts w:ascii="Inter" w:hAnsi="Inter"/>
-          <w:color w:val="030303"/>
-          <w:w w:val="105"/>
-          <w:sz w:val="18"/>
-          <w:szCs w:val="18"/>
-        </w:rPr>
-        <w:t>Build Generational Skills Using Digital Technology in The Era of Technological Development"</w:t>
-      </w:r>
-      <w:r>
-        <w:rPr>
-          <w:rFonts w:ascii="Inter" w:hAnsi="Inter"/>
-          <w:noProof/>
-          <w:color w:val="030303"/>
-          <w:spacing w:val="8"/>
-          <w:position w:val="-5"/>
-          <w:sz w:val="18"/>
-          <w:szCs w:val="18"/>
-        </w:rPr>
-        <w:t xml:space="preserve"> </w:t>
-      </w:r>
-      <w:r>
-        <w:rPr>
-          <w:rFonts w:ascii="Inter" w:hAnsi="Inter"/>
           <w:noProof/>
           <w:color w:val="030303"/>
           <w:spacing w:val="8"/>
@@ -2316,7 +2513,7 @@
             <wp:extent cx="118533" cy="118533"/>
             <wp:effectExtent l="0" t="0" r="0" b="0"/>
             <wp:docPr id="5" name="Image 5">
-              <a:hlinkClick xmlns:a="http://schemas.openxmlformats.org/drawingml/2006/main" r:id="rId14"/>
+              <a:hlinkClick xmlns:a="http://schemas.openxmlformats.org/drawingml/2006/main" r:id="rId15"/>
             </wp:docPr>
             <wp:cNvGraphicFramePr>
               <a:graphicFrameLocks xmlns:a="http://schemas.openxmlformats.org/drawingml/2006/main"/>
@@ -2326,12 +2523,12 @@
                 <pic:pic xmlns:pic="http://schemas.openxmlformats.org/drawingml/2006/picture">
                   <pic:nvPicPr>
                     <pic:cNvPr id="5" name="Image 5">
-                      <a:hlinkClick r:id="rId14"/>
+                      <a:hlinkClick r:id="rId15"/>
                     </pic:cNvPr>
                     <pic:cNvPicPr/>
                   </pic:nvPicPr>
                   <pic:blipFill>
-                    <a:blip r:embed="rId15" cstate="print"/>
+                    <a:blip r:embed="rId16" cstate="print"/>
                     <a:stretch>
                       <a:fillRect/>
                     </a:stretch>
@@ -2447,7 +2644,7 @@
           </mc:Choice>
           <mc:Fallback>
             <w:pict>
-              <v:shape w14:anchorId="42BCEDFB" id="Graphic 8" o:spid="_x0000_s1026" style="position:absolute;margin-left:19.25pt;margin-top:26.95pt;width:557.75pt;height:.1pt;z-index:251553792;visibility:visible;mso-wrap-style:square;mso-wrap-distance-left:0;mso-wrap-distance-top:0;mso-wrap-distance-right:0;mso-wrap-distance-bottom:0;mso-position-horizontal:absolute;mso-position-horizontal-relative:page;mso-position-vertical:absolute;mso-position-vertical-relative:text;v-text-anchor:top" coordsize="7083425,1270" o:gfxdata="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" path="m,l7083246,e" filled="f" strokeweight=".42383mm">
+              <v:shape w14:anchorId="433B6B00" id="Graphic 8" o:spid="_x0000_s1026" style="position:absolute;margin-left:19.25pt;margin-top:26.95pt;width:557.75pt;height:.1pt;z-index:251553792;visibility:visible;mso-wrap-style:square;mso-wrap-distance-left:0;mso-wrap-distance-top:0;mso-wrap-distance-right:0;mso-wrap-distance-bottom:0;mso-position-horizontal:absolute;mso-position-horizontal-relative:page;mso-position-vertical:absolute;mso-position-vertical-relative:text;v-text-anchor:top" coordsize="7083425,1270" o:gfxdata="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" path="m,l7083246,e" filled="f" strokeweight=".42383mm">
                 <v:path arrowok="t"/>
                 <w10:wrap anchorx="page"/>
               </v:shape>
@@ -2572,11 +2769,11 @@
           <w:position w:val="-3"/>
         </w:rPr>
         <w:drawing>
-          <wp:inline distT="0" distB="0" distL="0" distR="0" wp14:anchorId="6FB59D66" wp14:editId="256441ED">
+          <wp:inline distT="0" distB="0" distL="0" distR="0" wp14:anchorId="6FB59D66" wp14:editId="186F3288">
             <wp:extent cx="118533" cy="118533"/>
             <wp:effectExtent l="0" t="0" r="0" b="0"/>
             <wp:docPr id="503182000" name="Picture 503182000">
-              <a:hlinkClick xmlns:a="http://schemas.openxmlformats.org/drawingml/2006/main" r:id="rId12"/>
+              <a:hlinkClick xmlns:a="http://schemas.openxmlformats.org/drawingml/2006/main" r:id="rId17"/>
             </wp:docPr>
             <wp:cNvGraphicFramePr>
               <a:graphicFrameLocks xmlns:a="http://schemas.openxmlformats.org/drawingml/2006/main"/>
@@ -2585,8 +2782,8 @@
               <a:graphicData uri="http://schemas.openxmlformats.org/drawingml/2006/picture">
                 <pic:pic xmlns:pic="http://schemas.openxmlformats.org/drawingml/2006/picture">
                   <pic:nvPicPr>
-                    <pic:cNvPr id="4" name="Image 4">
-                      <a:hlinkClick r:id="rId12"/>
+                    <pic:cNvPr id="503182000" name="Picture 503182000">
+                      <a:hlinkClick r:id="rId17"/>
                     </pic:cNvPr>
                     <pic:cNvPicPr/>
                   </pic:nvPicPr>
@@ -2635,6 +2832,17 @@
         </w:rPr>
         <w:t>Anggota Divisi Keilmuan</w:t>
       </w:r>
+      <w:r>
+        <w:rPr>
+          <w:rFonts w:ascii="Inter" w:hAnsi="Inter"/>
+          <w:i/>
+          <w:iCs/>
+          <w:color w:val="030303"/>
+          <w:w w:val="105"/>
+          <w:sz w:val="18"/>
+        </w:rPr>
+        <w:t xml:space="preserve"> – Ketua Pelaksana Ruang Karya 2022</w:t>
+      </w:r>
     </w:p>
     <w:p>
       <w:pPr>
@@ -2793,73 +3001,33 @@
         </w:tabs>
         <w:spacing w:before="114"/>
         <w:ind w:left="393" w:right="149"/>
-        <w:rPr>
-          <w:rFonts w:ascii="Inter" w:hAnsi="Inter"/>
-          <w:color w:val="030303"/>
-          <w:sz w:val="18"/>
-          <w:szCs w:val="18"/>
-        </w:rPr>
-      </w:pPr>
-      <w:r>
-        <w:rPr>
-          <w:rFonts w:ascii="Inter" w:hAnsi="Inter"/>
-          <w:color w:val="030303"/>
-          <w:w w:val="105"/>
-          <w:sz w:val="18"/>
-          <w:szCs w:val="18"/>
-        </w:rPr>
-        <w:t>Memimpin tim dalam merencanakan, mengkoordinasikan, dan melaksanakan lokakarya dan kompetisi UI/U</w:t>
-      </w:r>
-      <w:r>
-        <w:rPr>
-          <w:rFonts w:ascii="Inter" w:hAnsi="Inter"/>
-          <w:color w:val="030303"/>
-          <w:w w:val="105"/>
-          <w:sz w:val="18"/>
-          <w:szCs w:val="18"/>
-        </w:rPr>
-        <w:t>X.</w:t>
-      </w:r>
-    </w:p>
-    <w:p>
-      <w:pPr>
-        <w:pStyle w:val="ListParagraph"/>
-        <w:numPr>
-          <w:ilvl w:val="0"/>
-          <w:numId w:val="2"/>
-        </w:numPr>
-        <w:tabs>
-          <w:tab w:val="left" w:pos="391"/>
-          <w:tab w:val="left" w:pos="393"/>
-        </w:tabs>
-        <w:spacing w:before="114"/>
-        <w:ind w:left="393" w:right="149"/>
-        <w:rPr>
-          <w:rFonts w:ascii="Inter" w:hAnsi="Inter"/>
-          <w:color w:val="030303"/>
-          <w:sz w:val="18"/>
-          <w:szCs w:val="18"/>
-        </w:rPr>
-      </w:pPr>
-      <w:r>
-        <w:rPr>
-          <w:rFonts w:ascii="Inter" w:hAnsi="Inter"/>
-          <w:color w:val="030303"/>
-          <w:w w:val="105"/>
-          <w:sz w:val="18"/>
-          <w:szCs w:val="18"/>
-        </w:rPr>
-        <w:t>Memilih topik yang relevan dan menarik untuk sesi lokakarya, dan merancang program yang terstruktur dengan baik untuk mencakup sesi presentasi dan segmen kompetisi</w:t>
-      </w:r>
-      <w:r>
-        <w:rPr>
-          <w:rFonts w:ascii="Inter" w:hAnsi="Inter"/>
-          <w:color w:val="030303"/>
-          <w:w w:val="105"/>
-          <w:sz w:val="18"/>
-          <w:szCs w:val="18"/>
-        </w:rPr>
-        <w:t>.</w:t>
+        <w:jc w:val="both"/>
+        <w:rPr>
+          <w:rFonts w:ascii="Inter" w:hAnsi="Inter"/>
+          <w:color w:val="030303"/>
+          <w:sz w:val="18"/>
+          <w:szCs w:val="18"/>
+        </w:rPr>
+      </w:pPr>
+      <w:r>
+        <w:rPr>
+          <w:rFonts w:ascii="Inter" w:hAnsi="Inter"/>
+          <w:color w:val="030303"/>
+          <w:w w:val="105"/>
+          <w:sz w:val="18"/>
+          <w:szCs w:val="18"/>
+        </w:rPr>
+        <w:t>M</w:t>
+      </w:r>
+      <w:r>
+        <w:rPr>
+          <w:rFonts w:ascii="Inter" w:hAnsi="Inter"/>
+          <w:color w:val="030303"/>
+          <w:w w:val="105"/>
+          <w:sz w:val="18"/>
+          <w:szCs w:val="18"/>
+        </w:rPr>
+        <w:t>engkoordinasikan seluruh divisi ini untuk memastikan kesuksesan lomba atau kompetisi. Tugas utamanya meliputi pengambilan keputusan strategis, perencanaan keseluruhan acara, serta komunikasi dan koordinasi dengan semua pihak terkait.</w:t>
       </w:r>
     </w:p>
     <w:p>
@@ -2934,11 +3102,11 @@
           <w:position w:val="-2"/>
         </w:rPr>
         <w:drawing>
-          <wp:inline distT="0" distB="0" distL="0" distR="0" wp14:anchorId="2C9E946E" wp14:editId="5AB0FAC7">
+          <wp:inline distT="0" distB="0" distL="0" distR="0" wp14:anchorId="2C9E946E" wp14:editId="4EC937D1">
             <wp:extent cx="118533" cy="118533"/>
             <wp:effectExtent l="0" t="0" r="0" b="0"/>
             <wp:docPr id="1661352504" name="Picture 1661352504">
-              <a:hlinkClick xmlns:a="http://schemas.openxmlformats.org/drawingml/2006/main" r:id="rId16"/>
+              <a:hlinkClick xmlns:a="http://schemas.openxmlformats.org/drawingml/2006/main" r:id="rId18"/>
             </wp:docPr>
             <wp:cNvGraphicFramePr>
               <a:graphicFrameLocks xmlns:a="http://schemas.openxmlformats.org/drawingml/2006/main"/>
@@ -2947,8 +3115,8 @@
               <a:graphicData uri="http://schemas.openxmlformats.org/drawingml/2006/picture">
                 <pic:pic xmlns:pic="http://schemas.openxmlformats.org/drawingml/2006/picture">
                   <pic:nvPicPr>
-                    <pic:cNvPr id="9" name="Image 9">
-                      <a:hlinkClick r:id="rId16"/>
+                    <pic:cNvPr id="1661352504" name="Picture 1661352504">
+                      <a:hlinkClick r:id="rId18"/>
                     </pic:cNvPr>
                     <pic:cNvPicPr/>
                   </pic:nvPicPr>
@@ -3028,6 +3196,17 @@
         </w:rPr>
         <w:t>Anggota Divisi Keagamaan</w:t>
       </w:r>
+      <w:r>
+        <w:rPr>
+          <w:rFonts w:ascii="Inter" w:hAnsi="Inter"/>
+          <w:i/>
+          <w:iCs/>
+          <w:color w:val="030303"/>
+          <w:w w:val="105"/>
+          <w:sz w:val="18"/>
+        </w:rPr>
+        <w:t xml:space="preserve"> – Sekretaris Bukber Ramadhan Sistem Informasi</w:t>
+      </w:r>
     </w:p>
     <w:p>
       <w:pPr>
@@ -3160,23 +3339,56 @@
         </w:numPr>
         <w:spacing w:before="115"/>
         <w:ind w:right="131"/>
-        <w:rPr>
-          <w:rFonts w:ascii="Inter" w:hAnsi="Inter"/>
-          <w:color w:val="030303"/>
-          <w:w w:val="105"/>
-          <w:sz w:val="18"/>
-          <w:szCs w:val="18"/>
-        </w:rPr>
-      </w:pPr>
-      <w:r>
-        <w:rPr>
-          <w:rFonts w:ascii="Inter" w:hAnsi="Inter"/>
-          <w:color w:val="030303"/>
-          <w:w w:val="105"/>
-          <w:sz w:val="18"/>
-          <w:szCs w:val="18"/>
-        </w:rPr>
-        <w:t>Mengelola rincian acara “Bukber Ramadhan” dan penyebaran informasi untuk memastikan peserta mendapat informasi yang baik.</w:t>
+        <w:jc w:val="both"/>
+        <w:rPr>
+          <w:rFonts w:ascii="Inter" w:hAnsi="Inter"/>
+          <w:color w:val="030303"/>
+          <w:w w:val="105"/>
+          <w:sz w:val="18"/>
+          <w:szCs w:val="18"/>
+        </w:rPr>
+      </w:pPr>
+      <w:r>
+        <w:rPr>
+          <w:rFonts w:ascii="Inter" w:hAnsi="Inter"/>
+          <w:color w:val="030303"/>
+          <w:w w:val="105"/>
+          <w:sz w:val="18"/>
+          <w:szCs w:val="18"/>
+        </w:rPr>
+        <w:t>Mengelola rincian acara “</w:t>
+      </w:r>
+      <w:r>
+        <w:rPr>
+          <w:rFonts w:ascii="Inter" w:hAnsi="Inter"/>
+          <w:i/>
+          <w:iCs/>
+          <w:color w:val="030303"/>
+          <w:w w:val="105"/>
+          <w:sz w:val="18"/>
+        </w:rPr>
+        <w:t>Bukber Ramadhan Sistem Informas</w:t>
+      </w:r>
+      <w:r>
+        <w:rPr>
+          <w:rFonts w:ascii="Inter" w:hAnsi="Inter"/>
+          <w:i/>
+          <w:iCs/>
+          <w:color w:val="030303"/>
+          <w:w w:val="105"/>
+          <w:sz w:val="18"/>
+        </w:rPr>
+        <w:t>i”</w:t>
+      </w:r>
+      <w:r>
+        <w:rPr>
+          <w:rFonts w:ascii="Inter" w:hAnsi="Inter"/>
+          <w:color w:val="030303"/>
+          <w:w w:val="105"/>
+          <w:sz w:val="18"/>
+          <w:szCs w:val="18"/>
+        </w:rPr>
+        <w:t xml:space="preserve"> dan penyebaran informasi untuk memastikan peserta mendapat informasi yang baik.</w:t>
       </w:r>
     </w:p>
     <w:p>
@@ -3284,7 +3496,7 @@
           </mc:Choice>
           <mc:Fallback>
             <w:pict>
-              <v:shape w14:anchorId="69373D54" id="Graphic 11" o:spid="_x0000_s1026" style="position:absolute;margin-left:19.25pt;margin-top:4.75pt;width:557.75pt;height:.1pt;z-index:-251635712;visibility:visible;mso-wrap-style:square;mso-wrap-distance-left:0;mso-wrap-distance-top:0;mso-wrap-distance-right:0;mso-wrap-distance-bottom:0;mso-position-horizontal:absolute;mso-position-horizontal-relative:page;mso-position-vertical:absolute;mso-position-vertical-relative:text;v-text-anchor:top" coordsize="7083425,1270" o:gfxdata="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" path="m,l7083246,e" filled="f" strokeweight=".42383mm">
+              <v:shape w14:anchorId="5CDA708A" id="Graphic 11" o:spid="_x0000_s1026" style="position:absolute;margin-left:19.25pt;margin-top:4.75pt;width:557.75pt;height:.1pt;z-index:-251635712;visibility:visible;mso-wrap-style:square;mso-wrap-distance-left:0;mso-wrap-distance-top:0;mso-wrap-distance-right:0;mso-wrap-distance-bottom:0;mso-position-horizontal:absolute;mso-position-horizontal-relative:page;mso-position-vertical:absolute;mso-position-vertical-relative:text;v-text-anchor:top" coordsize="7083425,1270" o:gfxdata="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" path="m,l7083246,e" filled="f" strokeweight=".42383mm">
                 <v:path arrowok="t"/>
                 <w10:wrap type="topAndBottom" anchorx="page"/>
               </v:shape>
@@ -3306,6 +3518,7 @@
         <w:spacing w:line="276" w:lineRule="auto"/>
         <w:ind w:left="388" w:hanging="168"/>
         <w:rPr>
+          <w:rFonts w:ascii="Inter" w:hAnsi="Inter"/>
           <w:b/>
           <w:bCs/>
           <w:color w:val="030303"/>
@@ -3314,6 +3527,7 @@
       </w:pPr>
       <w:r>
         <w:rPr>
+          <w:rFonts w:ascii="Inter" w:hAnsi="Inter"/>
           <w:b/>
           <w:bCs/>
           <w:color w:val="030303"/>
@@ -3323,6 +3537,7 @@
       </w:r>
       <w:r>
         <w:rPr>
+          <w:rFonts w:ascii="Inter" w:hAnsi="Inter"/>
           <w:b/>
           <w:bCs/>
           <w:color w:val="030303"/>
@@ -3332,6 +3547,7 @@
       </w:r>
       <w:r>
         <w:rPr>
+          <w:rFonts w:ascii="Inter" w:hAnsi="Inter"/>
           <w:b/>
           <w:bCs/>
           <w:color w:val="030303"/>
@@ -3341,10 +3557,46 @@
       </w:r>
       <w:r>
         <w:rPr>
-          <w:color w:val="030303"/>
-          <w:sz w:val="18"/>
-        </w:rPr>
-        <w:t>Adaptif, Komunikatif, Manajemen waktu, Kerjasama tim, Leadership.</w:t>
+          <w:rFonts w:ascii="Inter" w:hAnsi="Inter"/>
+          <w:sz w:val="18"/>
+        </w:rPr>
+        <w:t xml:space="preserve">Adaptif, </w:t>
+      </w:r>
+      <w:r>
+        <w:rPr>
+          <w:rFonts w:ascii="Inter" w:hAnsi="Inter"/>
+          <w:sz w:val="18"/>
+        </w:rPr>
+        <w:t>Teliti</w:t>
+      </w:r>
+      <w:r>
+        <w:rPr>
+          <w:rFonts w:ascii="Inter" w:hAnsi="Inter"/>
+          <w:sz w:val="18"/>
+        </w:rPr>
+        <w:t xml:space="preserve">, Manajemen </w:t>
+      </w:r>
+      <w:r>
+        <w:rPr>
+          <w:rFonts w:ascii="Inter" w:hAnsi="Inter"/>
+          <w:sz w:val="18"/>
+        </w:rPr>
+        <w:t>w</w:t>
+      </w:r>
+      <w:r>
+        <w:rPr>
+          <w:rFonts w:ascii="Inter" w:hAnsi="Inter"/>
+          <w:sz w:val="18"/>
+        </w:rPr>
+        <w:t>aktu, Kerjasama tim, Leadership</w:t>
+      </w:r>
+      <w:r>
+        <w:rPr>
+          <w:rFonts w:ascii="Inter" w:hAnsi="Inter"/>
+          <w:color w:val="030303"/>
+          <w:sz w:val="18"/>
+        </w:rPr>
+        <w:t>.</w:t>
       </w:r>
     </w:p>
     <w:p>
@@ -3360,6 +3612,7 @@
         <w:spacing w:before="0" w:line="276" w:lineRule="auto"/>
         <w:ind w:left="388" w:hanging="168"/>
         <w:rPr>
+          <w:rFonts w:ascii="Inter" w:hAnsi="Inter"/>
           <w:b/>
           <w:bCs/>
           <w:color w:val="030303"/>
@@ -3368,51 +3621,27 @@
       </w:pPr>
       <w:r>
         <w:rPr>
+          <w:rFonts w:ascii="Inter" w:hAnsi="Inter"/>
           <w:b/>
           <w:bCs/>
           <w:color w:val="030303"/>
           <w:sz w:val="18"/>
         </w:rPr>
-        <w:t>Docs</w:t>
-      </w:r>
-      <w:r>
-        <w:rPr>
+        <w:t>Hard Skills</w:t>
+      </w:r>
+      <w:r>
+        <w:rPr>
+          <w:rFonts w:ascii="Inter" w:hAnsi="Inter"/>
           <w:b/>
           <w:bCs/>
           <w:color w:val="030303"/>
           <w:sz w:val="18"/>
         </w:rPr>
-        <w:t xml:space="preserve">, </w:t>
-      </w:r>
-      <w:r>
-        <w:rPr>
-          <w:b/>
-          <w:bCs/>
-          <w:color w:val="030303"/>
-          <w:sz w:val="18"/>
-        </w:rPr>
-        <w:t>Presentation</w:t>
-      </w:r>
-      <w:r>
-        <w:rPr>
-          <w:b/>
-          <w:bCs/>
-          <w:color w:val="030303"/>
-          <w:sz w:val="18"/>
-        </w:rPr>
-        <w:t xml:space="preserve"> &amp; Design</w:t>
-      </w:r>
-      <w:r>
-        <w:rPr>
-          <w:b/>
-          <w:bCs/>
-          <w:color w:val="030303"/>
-          <w:sz w:val="18"/>
-        </w:rPr>
         <w:t xml:space="preserve">: </w:t>
       </w:r>
       <w:r>
         <w:rPr>
+          <w:rFonts w:ascii="Inter" w:hAnsi="Inter"/>
           <w:color w:val="030303"/>
           <w:sz w:val="18"/>
         </w:rPr>
@@ -3420,6 +3649,7 @@
       </w:r>
       <w:r>
         <w:rPr>
+          <w:rFonts w:ascii="Inter" w:hAnsi="Inter"/>
           <w:color w:val="030303"/>
           <w:sz w:val="18"/>
         </w:rPr>
@@ -3427,6 +3657,7 @@
       </w:r>
       <w:r>
         <w:rPr>
+          <w:rFonts w:ascii="Inter" w:hAnsi="Inter"/>
           <w:color w:val="030303"/>
           <w:sz w:val="18"/>
         </w:rPr>
@@ -3434,6 +3665,7 @@
       </w:r>
       <w:r>
         <w:rPr>
+          <w:rFonts w:ascii="Inter" w:hAnsi="Inter"/>
           <w:color w:val="030303"/>
           <w:sz w:val="18"/>
         </w:rPr>
@@ -3441,6 +3673,7 @@
       </w:r>
       <w:r>
         <w:rPr>
+          <w:rFonts w:ascii="Inter" w:hAnsi="Inter"/>
           <w:color w:val="030303"/>
           <w:sz w:val="18"/>
         </w:rPr>
@@ -3448,6 +3681,7 @@
       </w:r>
       <w:r>
         <w:rPr>
+          <w:rFonts w:ascii="Inter" w:hAnsi="Inter"/>
           <w:color w:val="030303"/>
           <w:sz w:val="18"/>
         </w:rPr>
@@ -3469,12 +3703,14 @@
         <w:spacing w:line="276" w:lineRule="auto"/>
         <w:ind w:left="397" w:hanging="177"/>
         <w:rPr>
-          <w:color w:val="010101"/>
-          <w:sz w:val="18"/>
-        </w:rPr>
-      </w:pPr>
-      <w:r>
-        <w:rPr>
+          <w:rFonts w:ascii="Inter" w:hAnsi="Inter"/>
+          <w:color w:val="010101"/>
+          <w:sz w:val="18"/>
+        </w:rPr>
+      </w:pPr>
+      <w:r>
+        <w:rPr>
+          <w:rFonts w:ascii="Inter" w:hAnsi="Inter"/>
           <w:b/>
           <w:color w:val="010101"/>
           <w:sz w:val="18"/>
@@ -3483,6 +3719,7 @@
       </w:r>
       <w:r>
         <w:rPr>
+          <w:rFonts w:ascii="Inter" w:hAnsi="Inter"/>
           <w:b/>
           <w:color w:val="010101"/>
           <w:spacing w:val="69"/>
@@ -3492,6 +3729,7 @@
       </w:r>
       <w:r>
         <w:rPr>
+          <w:rFonts w:ascii="Inter" w:hAnsi="Inter"/>
           <w:b/>
           <w:color w:val="010101"/>
           <w:sz w:val="18"/>
@@ -3500,6 +3738,7 @@
       </w:r>
       <w:r>
         <w:rPr>
+          <w:rFonts w:ascii="Inter" w:hAnsi="Inter"/>
           <w:b/>
           <w:color w:val="010101"/>
           <w:spacing w:val="51"/>
@@ -3509,6 +3748,7 @@
       </w:r>
       <w:r>
         <w:rPr>
+          <w:rFonts w:ascii="Inter" w:hAnsi="Inter"/>
           <w:b/>
           <w:bCs/>
           <w:color w:val="030303"/>
@@ -3518,6 +3758,7 @@
       </w:r>
       <w:r>
         <w:rPr>
+          <w:rFonts w:ascii="Inter" w:hAnsi="Inter"/>
           <w:color w:val="010101"/>
           <w:spacing w:val="56"/>
           <w:sz w:val="18"/>
@@ -3526,6 +3767,7 @@
       </w:r>
       <w:r>
         <w:rPr>
+          <w:rFonts w:ascii="Inter" w:hAnsi="Inter"/>
           <w:b/>
           <w:color w:val="010101"/>
           <w:spacing w:val="-2"/>
@@ -3535,6 +3777,7 @@
       </w:r>
       <w:r>
         <w:rPr>
+          <w:rFonts w:ascii="Inter" w:hAnsi="Inter"/>
           <w:b/>
           <w:color w:val="010101"/>
           <w:sz w:val="18"/>
@@ -3543,6 +3786,7 @@
       </w:r>
       <w:r>
         <w:rPr>
+          <w:rFonts w:ascii="Inter" w:hAnsi="Inter"/>
           <w:bCs/>
           <w:color w:val="010101"/>
           <w:sz w:val="18"/>
@@ -3551,6 +3795,7 @@
       </w:r>
       <w:r>
         <w:rPr>
+          <w:rFonts w:ascii="Inter" w:hAnsi="Inter"/>
           <w:bCs/>
           <w:color w:val="010101"/>
           <w:spacing w:val="51"/>
@@ -3560,6 +3805,7 @@
       </w:r>
       <w:r>
         <w:rPr>
+          <w:rFonts w:ascii="Inter" w:hAnsi="Inter"/>
           <w:bCs/>
           <w:color w:val="010101"/>
           <w:spacing w:val="-2"/>
@@ -3569,6 +3815,7 @@
       </w:r>
       <w:r>
         <w:rPr>
+          <w:rFonts w:ascii="Inter" w:hAnsi="Inter"/>
           <w:b/>
           <w:color w:val="010101"/>
           <w:sz w:val="18"/>
@@ -3577,6 +3824,7 @@
       </w:r>
       <w:r>
         <w:rPr>
+          <w:rFonts w:ascii="Inter" w:hAnsi="Inter"/>
           <w:color w:val="010101"/>
           <w:sz w:val="18"/>
         </w:rPr>
@@ -3584,6 +3832,7 @@
       </w:r>
       <w:r>
         <w:rPr>
+          <w:rFonts w:ascii="Inter" w:hAnsi="Inter"/>
           <w:color w:val="010101"/>
           <w:spacing w:val="73"/>
           <w:sz w:val="18"/>
@@ -3592,6 +3841,7 @@
       </w:r>
       <w:r>
         <w:rPr>
+          <w:rFonts w:ascii="Inter" w:hAnsi="Inter"/>
           <w:b/>
           <w:bCs/>
           <w:color w:val="010101"/>
@@ -3601,6 +3851,7 @@
       </w:r>
       <w:r>
         <w:rPr>
+          <w:rFonts w:ascii="Inter" w:hAnsi="Inter"/>
           <w:b/>
           <w:bCs/>
           <w:color w:val="181818"/>
@@ -3610,6 +3861,7 @@
       </w:r>
       <w:r>
         <w:rPr>
+          <w:rFonts w:ascii="Inter" w:hAnsi="Inter"/>
           <w:color w:val="181818"/>
           <w:spacing w:val="7"/>
           <w:sz w:val="18"/>
@@ -3618,14 +3870,7 @@
       </w:r>
       <w:r>
         <w:rPr>
-          <w:color w:val="181818"/>
-          <w:spacing w:val="7"/>
-          <w:sz w:val="18"/>
-        </w:rPr>
-        <w:t>G-</w:t>
-      </w:r>
-      <w:r>
-        <w:rPr>
+          <w:rFonts w:ascii="Inter" w:hAnsi="Inter"/>
           <w:color w:val="010101"/>
           <w:sz w:val="18"/>
         </w:rPr>
@@ -3633,6 +3878,7 @@
       </w:r>
       <w:r>
         <w:rPr>
+          <w:rFonts w:ascii="Inter" w:hAnsi="Inter"/>
           <w:color w:val="010101"/>
           <w:spacing w:val="27"/>
           <w:sz w:val="18"/>
@@ -3641,6 +3887,7 @@
       </w:r>
       <w:r>
         <w:rPr>
+          <w:rFonts w:ascii="Inter" w:hAnsi="Inter"/>
           <w:color w:val="010101"/>
           <w:sz w:val="18"/>
         </w:rPr>
@@ -3648,6 +3895,7 @@
       </w:r>
       <w:r>
         <w:rPr>
+          <w:rFonts w:ascii="Inter" w:hAnsi="Inter"/>
           <w:color w:val="010101"/>
           <w:spacing w:val="10"/>
           <w:sz w:val="18"/>
@@ -3656,6 +3904,7 @@
       </w:r>
       <w:r>
         <w:rPr>
+          <w:rFonts w:ascii="Inter" w:hAnsi="Inter"/>
           <w:color w:val="010101"/>
           <w:spacing w:val="-2"/>
           <w:sz w:val="18"/>
@@ -3664,6 +3913,7 @@
       </w:r>
       <w:r>
         <w:rPr>
+          <w:rFonts w:ascii="Inter" w:hAnsi="Inter"/>
           <w:color w:val="010101"/>
           <w:sz w:val="18"/>
         </w:rPr>
@@ -3671,29 +3921,15 @@
       </w:r>
       <w:r>
         <w:rPr>
-          <w:color w:val="010101"/>
-          <w:sz w:val="18"/>
-        </w:rPr>
-        <w:t>High</w:t>
-      </w:r>
-      <w:r>
-        <w:rPr>
-          <w:color w:val="010101"/>
-          <w:spacing w:val="4"/>
-          <w:sz w:val="18"/>
-        </w:rPr>
-        <w:t xml:space="preserve"> </w:t>
-      </w:r>
-      <w:r>
-        <w:rPr>
-          <w:color w:val="010101"/>
-          <w:spacing w:val="-2"/>
-          <w:sz w:val="18"/>
-        </w:rPr>
-        <w:t>Charts</w:t>
-      </w:r>
-      <w:r>
-        <w:rPr>
+          <w:rFonts w:ascii="Inter" w:hAnsi="Inter"/>
+          <w:color w:val="010101"/>
+          <w:sz w:val="18"/>
+        </w:rPr>
+        <w:t>Looker Studio</w:t>
+      </w:r>
+      <w:r>
+        <w:rPr>
+          <w:rFonts w:ascii="Inter" w:hAnsi="Inter"/>
           <w:color w:val="010101"/>
           <w:spacing w:val="-2"/>
           <w:sz w:val="18"/>
@@ -3707,6 +3943,7 @@
         <w:spacing w:before="0" w:line="276" w:lineRule="auto"/>
         <w:ind w:left="394"/>
         <w:rPr>
+          <w:rFonts w:ascii="Inter" w:hAnsi="Inter"/>
           <w:b w:val="0"/>
           <w:bCs w:val="0"/>
           <w:color w:val="010101"/>
@@ -3715,6 +3952,7 @@
       </w:pPr>
       <w:r>
         <w:rPr>
+          <w:rFonts w:ascii="Inter" w:hAnsi="Inter"/>
           <w:b w:val="0"/>
           <w:bCs w:val="0"/>
           <w:color w:val="010101"/>
@@ -3724,6 +3962,7 @@
       </w:r>
       <w:r>
         <w:rPr>
+          <w:rFonts w:ascii="Inter" w:hAnsi="Inter"/>
           <w:b w:val="0"/>
           <w:bCs w:val="0"/>
           <w:color w:val="010101"/>
@@ -3747,28 +3986,23 @@
         <w:spacing w:before="0" w:line="276" w:lineRule="auto"/>
         <w:ind w:left="397" w:hanging="177"/>
         <w:rPr>
-          <w:color w:val="010101"/>
-          <w:sz w:val="18"/>
-        </w:rPr>
-      </w:pPr>
-      <w:r>
-        <w:rPr>
-          <w:b/>
-          <w:color w:val="010101"/>
-          <w:sz w:val="18"/>
-        </w:rPr>
-        <w:t>Programming</w:t>
-      </w:r>
-      <w:r>
-        <w:rPr>
-          <w:b/>
-          <w:color w:val="010101"/>
-          <w:sz w:val="18"/>
-        </w:rPr>
-        <w:t xml:space="preserve">: </w:t>
-      </w:r>
-      <w:r>
-        <w:rPr>
+          <w:rFonts w:ascii="Inter" w:hAnsi="Inter"/>
+          <w:color w:val="010101"/>
+          <w:sz w:val="18"/>
+        </w:rPr>
+      </w:pPr>
+      <w:r>
+        <w:rPr>
+          <w:rFonts w:ascii="Inter" w:hAnsi="Inter"/>
+          <w:b/>
+          <w:color w:val="010101"/>
+          <w:sz w:val="18"/>
+        </w:rPr>
+        <w:t xml:space="preserve">Programming: </w:t>
+      </w:r>
+      <w:r>
+        <w:rPr>
+          <w:rFonts w:ascii="Inter" w:hAnsi="Inter"/>
           <w:bCs/>
           <w:color w:val="010101"/>
           <w:sz w:val="18"/>
@@ -3777,6 +4011,7 @@
       </w:r>
       <w:r>
         <w:rPr>
+          <w:rFonts w:ascii="Inter" w:hAnsi="Inter"/>
           <w:bCs/>
           <w:color w:val="010101"/>
           <w:sz w:val="18"/>
@@ -3785,6 +4020,7 @@
       </w:r>
       <w:r>
         <w:rPr>
+          <w:rFonts w:ascii="Inter" w:hAnsi="Inter"/>
           <w:bCs/>
           <w:color w:val="010101"/>
           <w:sz w:val="18"/>
@@ -3793,6 +4029,7 @@
       </w:r>
       <w:r>
         <w:rPr>
+          <w:rFonts w:ascii="Inter" w:hAnsi="Inter"/>
           <w:bCs/>
           <w:color w:val="010101"/>
           <w:spacing w:val="49"/>
@@ -3802,6 +4039,7 @@
       </w:r>
       <w:r>
         <w:rPr>
+          <w:rFonts w:ascii="Inter" w:hAnsi="Inter"/>
           <w:bCs/>
           <w:color w:val="010101"/>
           <w:sz w:val="18"/>
@@ -3810,6 +4048,7 @@
       </w:r>
       <w:r>
         <w:rPr>
+          <w:rFonts w:ascii="Inter" w:hAnsi="Inter"/>
           <w:bCs/>
           <w:color w:val="010101"/>
           <w:spacing w:val="51"/>
@@ -3819,6 +4058,7 @@
       </w:r>
       <w:r>
         <w:rPr>
+          <w:rFonts w:ascii="Inter" w:hAnsi="Inter"/>
           <w:bCs/>
           <w:color w:val="010101"/>
           <w:spacing w:val="-2"/>
@@ -3828,6 +4068,7 @@
       </w:r>
       <w:r>
         <w:rPr>
+          <w:rFonts w:ascii="Inter" w:hAnsi="Inter"/>
           <w:bCs/>
           <w:color w:val="010101"/>
           <w:spacing w:val="-2"/>
@@ -3837,6 +4078,7 @@
       </w:r>
       <w:r>
         <w:rPr>
+          <w:rFonts w:ascii="Inter" w:hAnsi="Inter"/>
           <w:bCs/>
           <w:color w:val="010101"/>
           <w:spacing w:val="-2"/>
@@ -3846,6 +4088,7 @@
       </w:r>
       <w:r>
         <w:rPr>
+          <w:rFonts w:ascii="Inter" w:hAnsi="Inter"/>
           <w:bCs/>
           <w:color w:val="010101"/>
           <w:spacing w:val="-2"/>
@@ -3855,6 +4098,7 @@
       </w:r>
       <w:r>
         <w:rPr>
+          <w:rFonts w:ascii="Inter" w:hAnsi="Inter"/>
           <w:b/>
           <w:color w:val="010101"/>
           <w:sz w:val="18"/>
@@ -3863,6 +4107,7 @@
       </w:r>
       <w:r>
         <w:rPr>
+          <w:rFonts w:ascii="Inter" w:hAnsi="Inter"/>
           <w:color w:val="010101"/>
           <w:sz w:val="18"/>
         </w:rPr>
@@ -3870,6 +4115,7 @@
       </w:r>
       <w:r>
         <w:rPr>
+          <w:rFonts w:ascii="Inter" w:hAnsi="Inter"/>
           <w:color w:val="010101"/>
           <w:spacing w:val="73"/>
           <w:sz w:val="18"/>
@@ -3878,6 +4124,7 @@
       </w:r>
       <w:r>
         <w:rPr>
+          <w:rFonts w:ascii="Inter" w:hAnsi="Inter"/>
           <w:b/>
           <w:bCs/>
           <w:color w:val="010101"/>
@@ -3887,6 +4134,7 @@
       </w:r>
       <w:r>
         <w:rPr>
+          <w:rFonts w:ascii="Inter" w:hAnsi="Inter"/>
           <w:b/>
           <w:bCs/>
           <w:color w:val="181818"/>
@@ -3896,6 +4144,7 @@
       </w:r>
       <w:r>
         <w:rPr>
+          <w:rFonts w:ascii="Inter" w:hAnsi="Inter"/>
           <w:color w:val="181818"/>
           <w:spacing w:val="7"/>
           <w:sz w:val="18"/>
@@ -3904,6 +4153,7 @@
       </w:r>
       <w:r>
         <w:rPr>
+          <w:rFonts w:ascii="Inter" w:hAnsi="Inter"/>
           <w:color w:val="181818"/>
           <w:spacing w:val="7"/>
           <w:sz w:val="18"/>
@@ -3912,6 +4162,7 @@
       </w:r>
       <w:r>
         <w:rPr>
+          <w:rFonts w:ascii="Inter" w:hAnsi="Inter"/>
           <w:color w:val="010101"/>
           <w:sz w:val="18"/>
         </w:rPr>
@@ -3919,6 +4170,7 @@
       </w:r>
       <w:r>
         <w:rPr>
+          <w:rFonts w:ascii="Inter" w:hAnsi="Inter"/>
           <w:color w:val="010101"/>
           <w:spacing w:val="27"/>
           <w:sz w:val="18"/>
@@ -3927,6 +4179,7 @@
       </w:r>
       <w:r>
         <w:rPr>
+          <w:rFonts w:ascii="Inter" w:hAnsi="Inter"/>
           <w:color w:val="010101"/>
           <w:sz w:val="18"/>
         </w:rPr>
@@ -3934,6 +4187,7 @@
       </w:r>
       <w:r>
         <w:rPr>
+          <w:rFonts w:ascii="Inter" w:hAnsi="Inter"/>
           <w:color w:val="010101"/>
           <w:sz w:val="18"/>
         </w:rPr>
@@ -3941,6 +4195,7 @@
       </w:r>
       <w:r>
         <w:rPr>
+          <w:rFonts w:ascii="Inter" w:hAnsi="Inter"/>
           <w:color w:val="010101"/>
           <w:spacing w:val="10"/>
           <w:sz w:val="18"/>
@@ -3949,6 +4204,7 @@
       </w:r>
       <w:r>
         <w:rPr>
+          <w:rFonts w:ascii="Inter" w:hAnsi="Inter"/>
           <w:color w:val="010101"/>
           <w:sz w:val="18"/>
         </w:rPr>
@@ -3956,19 +4212,12 @@
       </w:r>
       <w:r>
         <w:rPr>
+          <w:rFonts w:ascii="Inter" w:hAnsi="Inter"/>
           <w:color w:val="010101"/>
           <w:spacing w:val="-2"/>
           <w:sz w:val="18"/>
         </w:rPr>
-        <w:t>.</w:t>
-      </w:r>
-      <w:r>
-        <w:rPr>
-          <w:color w:val="010101"/>
-          <w:spacing w:val="-2"/>
-          <w:sz w:val="18"/>
-        </w:rPr>
-        <w:t xml:space="preserve"> </w:t>
+        <w:t>, MySQL</w:t>
       </w:r>
     </w:p>
     <w:p>
@@ -4007,7 +4256,18 @@
           <w:sz w:val="28"/>
           <w:szCs w:val="20"/>
         </w:rPr>
-        <w:t>Sertificate</w:t>
+        <w:t>Sertificat</w:t>
+      </w:r>
+      <w:r>
+        <w:rPr>
+          <w:rFonts w:ascii="Inter" w:hAnsi="Inter"/>
+          <w:b/>
+          <w:color w:val="010101"/>
+          <w:spacing w:val="-2"/>
+          <w:sz w:val="28"/>
+          <w:szCs w:val="20"/>
+        </w:rPr>
+        <w:t>ion</w:t>
       </w:r>
     </w:p>
     <w:p>
@@ -4119,7 +4379,7 @@
           </mc:Choice>
           <mc:Fallback>
             <w:pict>
-              <v:group w14:anchorId="76F56F7C" id="Group 12" o:spid="_x0000_s1026" style="width:557.75pt;height:1.25pt;mso-position-horizontal-relative:char;mso-position-vertical-relative:line" coordsize="70834,158" o:gfxdata="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">
+              <v:group w14:anchorId="1F91B985" id="Group 12" o:spid="_x0000_s1026" style="width:557.75pt;height:1.25pt;mso-position-horizontal-relative:char;mso-position-vertical-relative:line" coordsize="70834,158" o:gfxdata="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">
                 <v:shape id="Graphic 13" o:spid="_x0000_s1027" style="position:absolute;top:76;width:70834;height:12;visibility:visible;mso-wrap-style:square;v-text-anchor:top" coordsize="7083425,1270" o:gfxdata="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" path="m,l7083246,e" filled="f" strokeweight=".42383mm">
                   <v:path arrowok="t"/>
                 </v:shape>
@@ -4143,11 +4403,13 @@
         <w:spacing w:line="276" w:lineRule="auto"/>
         <w:ind w:left="388" w:hanging="168"/>
         <w:rPr>
-          <w:sz w:val="18"/>
-        </w:rPr>
-      </w:pPr>
-      <w:r>
-        <w:rPr>
+          <w:rFonts w:ascii="Inter" w:hAnsi="Inter"/>
+          <w:sz w:val="18"/>
+        </w:rPr>
+      </w:pPr>
+      <w:r>
+        <w:rPr>
+          <w:rFonts w:ascii="Inter" w:hAnsi="Inter"/>
           <w:b/>
           <w:color w:val="010101"/>
           <w:w w:val="105"/>
@@ -4157,6 +4419,7 @@
       </w:r>
       <w:r>
         <w:rPr>
+          <w:rFonts w:ascii="Inter" w:hAnsi="Inter"/>
           <w:b/>
           <w:color w:val="010101"/>
           <w:spacing w:val="-8"/>
@@ -4167,6 +4430,7 @@
       </w:r>
       <w:r>
         <w:rPr>
+          <w:rFonts w:ascii="Inter" w:hAnsi="Inter"/>
           <w:b/>
           <w:color w:val="010101"/>
           <w:w w:val="105"/>
@@ -4176,6 +4440,7 @@
       </w:r>
       <w:r>
         <w:rPr>
+          <w:rFonts w:ascii="Inter" w:hAnsi="Inter"/>
           <w:b/>
           <w:color w:val="010101"/>
           <w:spacing w:val="12"/>
@@ -4186,6 +4451,7 @@
       </w:r>
       <w:r>
         <w:rPr>
+          <w:rFonts w:ascii="Inter" w:hAnsi="Inter"/>
           <w:b/>
           <w:noProof/>
           <w:color w:val="010101"/>
@@ -4198,7 +4464,7 @@
             <wp:extent cx="118533" cy="118533"/>
             <wp:effectExtent l="0" t="0" r="0" b="0"/>
             <wp:docPr id="15" name="Image 15">
-              <a:hlinkClick xmlns:a="http://schemas.openxmlformats.org/drawingml/2006/main" r:id="rId17"/>
+              <a:hlinkClick xmlns:a="http://schemas.openxmlformats.org/drawingml/2006/main" r:id="rId19"/>
             </wp:docPr>
             <wp:cNvGraphicFramePr>
               <a:graphicFrameLocks xmlns:a="http://schemas.openxmlformats.org/drawingml/2006/main"/>
@@ -4208,176 +4474,6 @@
                 <pic:pic xmlns:pic="http://schemas.openxmlformats.org/drawingml/2006/picture">
                   <pic:nvPicPr>
                     <pic:cNvPr id="15" name="Image 15">
-                      <a:hlinkClick r:id="rId17"/>
-                    </pic:cNvPr>
-                    <pic:cNvPicPr/>
-                  </pic:nvPicPr>
-                  <pic:blipFill>
-                    <a:blip r:embed="rId18" cstate="print"/>
-                    <a:stretch>
-                      <a:fillRect/>
-                    </a:stretch>
-                  </pic:blipFill>
-                  <pic:spPr>
-                    <a:xfrm>
-                      <a:off x="0" y="0"/>
-                      <a:ext cx="118533" cy="118533"/>
-                    </a:xfrm>
-                    <a:prstGeom prst="rect">
-                      <a:avLst/>
-                    </a:prstGeom>
-                  </pic:spPr>
-                </pic:pic>
-              </a:graphicData>
-            </a:graphic>
-          </wp:inline>
-        </w:drawing>
-      </w:r>
-      <w:r>
-        <w:rPr>
-          <w:rFonts w:ascii="Times New Roman" w:hAnsi="Times New Roman"/>
-          <w:color w:val="010101"/>
-          <w:spacing w:val="28"/>
-          <w:w w:val="105"/>
-          <w:sz w:val="18"/>
-        </w:rPr>
-        <w:t xml:space="preserve"> </w:t>
-      </w:r>
-      <w:r>
-        <w:rPr>
-          <w:color w:val="010101"/>
-          <w:w w:val="105"/>
-          <w:sz w:val="18"/>
-        </w:rPr>
-        <w:t>(2021):</w:t>
-      </w:r>
-      <w:r>
-        <w:rPr>
-          <w:color w:val="010101"/>
-          <w:spacing w:val="-13"/>
-          <w:w w:val="105"/>
-          <w:sz w:val="18"/>
-        </w:rPr>
-        <w:t xml:space="preserve"> </w:t>
-      </w:r>
-      <w:r>
-        <w:rPr>
-          <w:color w:val="010101"/>
-          <w:w w:val="105"/>
-          <w:sz w:val="18"/>
-        </w:rPr>
-        <w:t>Oracle</w:t>
-      </w:r>
-      <w:r>
-        <w:rPr>
-          <w:color w:val="010101"/>
-          <w:spacing w:val="-7"/>
-          <w:w w:val="105"/>
-          <w:sz w:val="18"/>
-        </w:rPr>
-        <w:t xml:space="preserve"> </w:t>
-      </w:r>
-      <w:r>
-        <w:rPr>
-          <w:color w:val="010101"/>
-          <w:spacing w:val="-2"/>
-          <w:w w:val="105"/>
-          <w:sz w:val="18"/>
-        </w:rPr>
-        <w:t>Academy</w:t>
-      </w:r>
-    </w:p>
-    <w:p>
-      <w:pPr>
-        <w:pStyle w:val="ListParagraph"/>
-        <w:numPr>
-          <w:ilvl w:val="1"/>
-          <w:numId w:val="1"/>
-        </w:numPr>
-        <w:tabs>
-          <w:tab w:val="left" w:pos="388"/>
-        </w:tabs>
-        <w:spacing w:before="0" w:line="276" w:lineRule="auto"/>
-        <w:ind w:left="388" w:hanging="168"/>
-        <w:rPr>
-          <w:sz w:val="18"/>
-        </w:rPr>
-      </w:pPr>
-      <w:r>
-        <w:rPr>
-          <w:b/>
-          <w:color w:val="010101"/>
-          <w:sz w:val="18"/>
-        </w:rPr>
-        <w:t>PL/SQL</w:t>
-      </w:r>
-      <w:r>
-        <w:rPr>
-          <w:b/>
-          <w:color w:val="010101"/>
-          <w:spacing w:val="6"/>
-          <w:sz w:val="18"/>
-        </w:rPr>
-        <w:t xml:space="preserve"> </w:t>
-      </w:r>
-      <w:r>
-        <w:rPr>
-          <w:b/>
-          <w:color w:val="010101"/>
-          <w:sz w:val="18"/>
-        </w:rPr>
-        <w:t>Database</w:t>
-      </w:r>
-      <w:r>
-        <w:rPr>
-          <w:b/>
-          <w:color w:val="010101"/>
-          <w:spacing w:val="4"/>
-          <w:sz w:val="18"/>
-        </w:rPr>
-        <w:t xml:space="preserve"> </w:t>
-      </w:r>
-      <w:r>
-        <w:rPr>
-          <w:b/>
-          <w:color w:val="010101"/>
-          <w:sz w:val="18"/>
-        </w:rPr>
-        <w:t>Programming</w:t>
-      </w:r>
-      <w:r>
-        <w:rPr>
-          <w:b/>
-          <w:color w:val="010101"/>
-          <w:spacing w:val="48"/>
-          <w:sz w:val="18"/>
-        </w:rPr>
-        <w:t xml:space="preserve"> </w:t>
-      </w:r>
-      <w:r>
-        <w:rPr>
-          <w:b/>
-          <w:noProof/>
-          <w:color w:val="010101"/>
-          <w:spacing w:val="-5"/>
-          <w:position w:val="-4"/>
-          <w:sz w:val="18"/>
-        </w:rPr>
-        <w:drawing>
-          <wp:inline distT="0" distB="0" distL="0" distR="0" wp14:anchorId="02802668" wp14:editId="019A68FC">
-            <wp:extent cx="118533" cy="118533"/>
-            <wp:effectExtent l="0" t="0" r="0" b="0"/>
-            <wp:docPr id="16" name="Image 16">
-              <a:hlinkClick xmlns:a="http://schemas.openxmlformats.org/drawingml/2006/main" r:id="rId19"/>
-            </wp:docPr>
-            <wp:cNvGraphicFramePr>
-              <a:graphicFrameLocks xmlns:a="http://schemas.openxmlformats.org/drawingml/2006/main"/>
-            </wp:cNvGraphicFramePr>
-            <a:graphic xmlns:a="http://schemas.openxmlformats.org/drawingml/2006/main">
-              <a:graphicData uri="http://schemas.openxmlformats.org/drawingml/2006/picture">
-                <pic:pic xmlns:pic="http://schemas.openxmlformats.org/drawingml/2006/picture">
-                  <pic:nvPicPr>
-                    <pic:cNvPr id="16" name="Image 16">
                       <a:hlinkClick r:id="rId19"/>
                     </pic:cNvPr>
                     <pic:cNvPicPr/>
@@ -4405,47 +4501,58 @@
       </w:r>
       <w:r>
         <w:rPr>
-          <w:rFonts w:ascii="Times New Roman" w:hAnsi="Times New Roman"/>
-          <w:color w:val="010101"/>
-          <w:spacing w:val="44"/>
-          <w:sz w:val="18"/>
-        </w:rPr>
-        <w:t xml:space="preserve"> </w:t>
-      </w:r>
-      <w:r>
-        <w:rPr>
-          <w:color w:val="010101"/>
+          <w:rFonts w:ascii="Inter" w:hAnsi="Inter"/>
+          <w:color w:val="010101"/>
+          <w:spacing w:val="28"/>
+          <w:w w:val="105"/>
+          <w:sz w:val="18"/>
+        </w:rPr>
+        <w:t xml:space="preserve"> </w:t>
+      </w:r>
+      <w:r>
+        <w:rPr>
+          <w:rFonts w:ascii="Inter" w:hAnsi="Inter"/>
+          <w:color w:val="010101"/>
+          <w:w w:val="105"/>
           <w:sz w:val="18"/>
         </w:rPr>
         <w:t>(2021):</w:t>
       </w:r>
       <w:r>
         <w:rPr>
-          <w:color w:val="010101"/>
-          <w:spacing w:val="3"/>
-          <w:sz w:val="18"/>
-        </w:rPr>
-        <w:t xml:space="preserve"> </w:t>
-      </w:r>
-      <w:r>
-        <w:rPr>
-          <w:color w:val="010101"/>
+          <w:rFonts w:ascii="Inter" w:hAnsi="Inter"/>
+          <w:color w:val="010101"/>
+          <w:spacing w:val="-13"/>
+          <w:w w:val="105"/>
+          <w:sz w:val="18"/>
+        </w:rPr>
+        <w:t xml:space="preserve"> </w:t>
+      </w:r>
+      <w:r>
+        <w:rPr>
+          <w:rFonts w:ascii="Inter" w:hAnsi="Inter"/>
+          <w:color w:val="010101"/>
+          <w:w w:val="105"/>
           <w:sz w:val="18"/>
         </w:rPr>
         <w:t>Oracle</w:t>
       </w:r>
       <w:r>
         <w:rPr>
-          <w:color w:val="010101"/>
-          <w:spacing w:val="9"/>
-          <w:sz w:val="18"/>
-        </w:rPr>
-        <w:t xml:space="preserve"> </w:t>
-      </w:r>
-      <w:r>
-        <w:rPr>
+          <w:rFonts w:ascii="Inter" w:hAnsi="Inter"/>
+          <w:color w:val="010101"/>
+          <w:spacing w:val="-7"/>
+          <w:w w:val="105"/>
+          <w:sz w:val="18"/>
+        </w:rPr>
+        <w:t xml:space="preserve"> </w:t>
+      </w:r>
+      <w:r>
+        <w:rPr>
+          <w:rFonts w:ascii="Inter" w:hAnsi="Inter"/>
           <w:color w:val="010101"/>
           <w:spacing w:val="-2"/>
+          <w:w w:val="105"/>
           <w:sz w:val="18"/>
         </w:rPr>
         <w:t>Academy</w:t>
@@ -4464,125 +4571,82 @@
         <w:spacing w:before="0" w:line="276" w:lineRule="auto"/>
         <w:ind w:left="388" w:hanging="168"/>
         <w:rPr>
-          <w:sz w:val="18"/>
-        </w:rPr>
-      </w:pPr>
-      <w:r>
-        <w:rPr>
-          <w:b/>
-          <w:color w:val="010101"/>
-          <w:sz w:val="18"/>
-        </w:rPr>
-        <w:t>Primavera</w:t>
-      </w:r>
-      <w:r>
-        <w:rPr>
-          <w:b/>
-          <w:color w:val="010101"/>
-          <w:spacing w:val="13"/>
-          <w:sz w:val="18"/>
-        </w:rPr>
-        <w:t xml:space="preserve"> </w:t>
-      </w:r>
-      <w:r>
-        <w:rPr>
-          <w:b/>
-          <w:color w:val="010101"/>
-          <w:sz w:val="18"/>
-        </w:rPr>
-        <w:t>P6</w:t>
-      </w:r>
-      <w:r>
-        <w:rPr>
-          <w:b/>
-          <w:color w:val="010101"/>
-          <w:spacing w:val="-1"/>
-          <w:sz w:val="18"/>
-        </w:rPr>
-        <w:t xml:space="preserve"> </w:t>
-      </w:r>
-      <w:r>
-        <w:rPr>
-          <w:b/>
-          <w:color w:val="010101"/>
-          <w:sz w:val="18"/>
-        </w:rPr>
-        <w:t>Professional</w:t>
-      </w:r>
-      <w:r>
-        <w:rPr>
-          <w:b/>
-          <w:color w:val="010101"/>
-          <w:spacing w:val="16"/>
-          <w:sz w:val="18"/>
-        </w:rPr>
-        <w:t xml:space="preserve"> </w:t>
-      </w:r>
-      <w:r>
-        <w:rPr>
-          <w:b/>
-          <w:color w:val="010101"/>
-          <w:sz w:val="18"/>
-        </w:rPr>
-        <w:t>Project</w:t>
-      </w:r>
-      <w:r>
-        <w:rPr>
-          <w:b/>
-          <w:color w:val="010101"/>
-          <w:spacing w:val="12"/>
-          <w:sz w:val="18"/>
-        </w:rPr>
-        <w:t xml:space="preserve"> </w:t>
-      </w:r>
-      <w:r>
-        <w:rPr>
-          <w:b/>
-          <w:color w:val="010101"/>
-          <w:sz w:val="18"/>
-        </w:rPr>
-        <w:t>Management</w:t>
-      </w:r>
-      <w:r>
-        <w:rPr>
-          <w:b/>
-          <w:color w:val="010101"/>
-          <w:spacing w:val="18"/>
-          <w:sz w:val="18"/>
-        </w:rPr>
-        <w:t xml:space="preserve"> </w:t>
-      </w:r>
-      <w:r>
-        <w:rPr>
-          <w:b/>
-          <w:color w:val="010101"/>
-          <w:sz w:val="18"/>
-        </w:rPr>
-        <w:t>Fundamentals</w:t>
-      </w:r>
-      <w:r>
-        <w:rPr>
-          <w:b/>
-          <w:color w:val="010101"/>
-          <w:spacing w:val="33"/>
-          <w:sz w:val="18"/>
-        </w:rPr>
-        <w:t xml:space="preserve"> </w:t>
-      </w:r>
-      <w:r>
-        <w:rPr>
+          <w:rFonts w:ascii="Inter" w:hAnsi="Inter"/>
+          <w:sz w:val="18"/>
+        </w:rPr>
+      </w:pPr>
+      <w:r>
+        <w:rPr>
+          <w:rFonts w:ascii="Inter" w:hAnsi="Inter"/>
+          <w:b/>
+          <w:color w:val="010101"/>
+          <w:sz w:val="18"/>
+        </w:rPr>
+        <w:t>PL/SQL</w:t>
+      </w:r>
+      <w:r>
+        <w:rPr>
+          <w:rFonts w:ascii="Inter" w:hAnsi="Inter"/>
+          <w:b/>
+          <w:color w:val="010101"/>
+          <w:spacing w:val="6"/>
+          <w:sz w:val="18"/>
+        </w:rPr>
+        <w:t xml:space="preserve"> </w:t>
+      </w:r>
+      <w:r>
+        <w:rPr>
+          <w:rFonts w:ascii="Inter" w:hAnsi="Inter"/>
+          <w:b/>
+          <w:color w:val="010101"/>
+          <w:sz w:val="18"/>
+        </w:rPr>
+        <w:t>Database</w:t>
+      </w:r>
+      <w:r>
+        <w:rPr>
+          <w:rFonts w:ascii="Inter" w:hAnsi="Inter"/>
+          <w:b/>
+          <w:color w:val="010101"/>
+          <w:spacing w:val="4"/>
+          <w:sz w:val="18"/>
+        </w:rPr>
+        <w:t xml:space="preserve"> </w:t>
+      </w:r>
+      <w:r>
+        <w:rPr>
+          <w:rFonts w:ascii="Inter" w:hAnsi="Inter"/>
+          <w:b/>
+          <w:color w:val="010101"/>
+          <w:sz w:val="18"/>
+        </w:rPr>
+        <w:t>Programming</w:t>
+      </w:r>
+      <w:r>
+        <w:rPr>
+          <w:rFonts w:ascii="Inter" w:hAnsi="Inter"/>
+          <w:b/>
+          <w:color w:val="010101"/>
+          <w:spacing w:val="48"/>
+          <w:sz w:val="18"/>
+        </w:rPr>
+        <w:t xml:space="preserve"> </w:t>
+      </w:r>
+      <w:r>
+        <w:rPr>
+          <w:rFonts w:ascii="Inter" w:hAnsi="Inter"/>
           <w:b/>
           <w:noProof/>
           <w:color w:val="010101"/>
-          <w:spacing w:val="-24"/>
+          <w:spacing w:val="-5"/>
           <w:position w:val="-4"/>
           <w:sz w:val="18"/>
         </w:rPr>
         <w:drawing>
-          <wp:inline distT="0" distB="0" distL="0" distR="0" wp14:anchorId="1149EE66" wp14:editId="1BBA4CE3">
+          <wp:inline distT="0" distB="0" distL="0" distR="0" wp14:anchorId="02802668" wp14:editId="019A68FC">
             <wp:extent cx="118533" cy="118533"/>
             <wp:effectExtent l="0" t="0" r="0" b="0"/>
-            <wp:docPr id="17" name="Image 17">
+            <wp:docPr id="16" name="Image 16">
               <a:hlinkClick xmlns:a="http://schemas.openxmlformats.org/drawingml/2006/main" r:id="rId21"/>
             </wp:docPr>
             <wp:cNvGraphicFramePr>
@@ -4592,7 +4656,7 @@
               <a:graphicData uri="http://schemas.openxmlformats.org/drawingml/2006/picture">
                 <pic:pic xmlns:pic="http://schemas.openxmlformats.org/drawingml/2006/picture">
                   <pic:nvPicPr>
-                    <pic:cNvPr id="17" name="Image 17">
+                    <pic:cNvPr id="16" name="Image 16">
                       <a:hlinkClick r:id="rId21"/>
                     </pic:cNvPr>
                     <pic:cNvPicPr/>
@@ -4620,7 +4684,241 @@
       </w:r>
       <w:r>
         <w:rPr>
-          <w:rFonts w:ascii="Times New Roman" w:hAnsi="Times New Roman"/>
+          <w:rFonts w:ascii="Inter" w:hAnsi="Inter"/>
+          <w:color w:val="010101"/>
+          <w:spacing w:val="44"/>
+          <w:sz w:val="18"/>
+        </w:rPr>
+        <w:t xml:space="preserve"> </w:t>
+      </w:r>
+      <w:r>
+        <w:rPr>
+          <w:rFonts w:ascii="Inter" w:hAnsi="Inter"/>
+          <w:color w:val="010101"/>
+          <w:sz w:val="18"/>
+        </w:rPr>
+        <w:t>(2021):</w:t>
+      </w:r>
+      <w:r>
+        <w:rPr>
+          <w:rFonts w:ascii="Inter" w:hAnsi="Inter"/>
+          <w:color w:val="010101"/>
+          <w:spacing w:val="3"/>
+          <w:sz w:val="18"/>
+        </w:rPr>
+        <w:t xml:space="preserve"> </w:t>
+      </w:r>
+      <w:r>
+        <w:rPr>
+          <w:rFonts w:ascii="Inter" w:hAnsi="Inter"/>
+          <w:color w:val="010101"/>
+          <w:sz w:val="18"/>
+        </w:rPr>
+        <w:t>Oracle</w:t>
+      </w:r>
+      <w:r>
+        <w:rPr>
+          <w:rFonts w:ascii="Inter" w:hAnsi="Inter"/>
+          <w:color w:val="010101"/>
+          <w:spacing w:val="9"/>
+          <w:sz w:val="18"/>
+        </w:rPr>
+        <w:t xml:space="preserve"> </w:t>
+      </w:r>
+      <w:r>
+        <w:rPr>
+          <w:rFonts w:ascii="Inter" w:hAnsi="Inter"/>
+          <w:color w:val="010101"/>
+          <w:spacing w:val="-2"/>
+          <w:sz w:val="18"/>
+        </w:rPr>
+        <w:t>Academy</w:t>
+      </w:r>
+    </w:p>
+    <w:p>
+      <w:pPr>
+        <w:pStyle w:val="ListParagraph"/>
+        <w:numPr>
+          <w:ilvl w:val="1"/>
+          <w:numId w:val="1"/>
+        </w:numPr>
+        <w:tabs>
+          <w:tab w:val="left" w:pos="388"/>
+        </w:tabs>
+        <w:spacing w:before="0" w:line="276" w:lineRule="auto"/>
+        <w:ind w:left="388" w:hanging="168"/>
+        <w:rPr>
+          <w:rFonts w:ascii="Inter" w:hAnsi="Inter"/>
+          <w:sz w:val="18"/>
+        </w:rPr>
+      </w:pPr>
+      <w:r>
+        <w:rPr>
+          <w:rFonts w:ascii="Inter" w:hAnsi="Inter"/>
+          <w:b/>
+          <w:color w:val="010101"/>
+          <w:sz w:val="18"/>
+        </w:rPr>
+        <w:t>Primavera</w:t>
+      </w:r>
+      <w:r>
+        <w:rPr>
+          <w:rFonts w:ascii="Inter" w:hAnsi="Inter"/>
+          <w:b/>
+          <w:color w:val="010101"/>
+          <w:spacing w:val="13"/>
+          <w:sz w:val="18"/>
+        </w:rPr>
+        <w:t xml:space="preserve"> </w:t>
+      </w:r>
+      <w:r>
+        <w:rPr>
+          <w:rFonts w:ascii="Inter" w:hAnsi="Inter"/>
+          <w:b/>
+          <w:color w:val="010101"/>
+          <w:sz w:val="18"/>
+        </w:rPr>
+        <w:t>P6</w:t>
+      </w:r>
+      <w:r>
+        <w:rPr>
+          <w:rFonts w:ascii="Inter" w:hAnsi="Inter"/>
+          <w:b/>
+          <w:color w:val="010101"/>
+          <w:spacing w:val="-1"/>
+          <w:sz w:val="18"/>
+        </w:rPr>
+        <w:t xml:space="preserve"> </w:t>
+      </w:r>
+      <w:r>
+        <w:rPr>
+          <w:rFonts w:ascii="Inter" w:hAnsi="Inter"/>
+          <w:b/>
+          <w:color w:val="010101"/>
+          <w:sz w:val="18"/>
+        </w:rPr>
+        <w:t>Professional</w:t>
+      </w:r>
+      <w:r>
+        <w:rPr>
+          <w:rFonts w:ascii="Inter" w:hAnsi="Inter"/>
+          <w:b/>
+          <w:color w:val="010101"/>
+          <w:spacing w:val="16"/>
+          <w:sz w:val="18"/>
+        </w:rPr>
+        <w:t xml:space="preserve"> </w:t>
+      </w:r>
+      <w:r>
+        <w:rPr>
+          <w:rFonts w:ascii="Inter" w:hAnsi="Inter"/>
+          <w:b/>
+          <w:color w:val="010101"/>
+          <w:sz w:val="18"/>
+        </w:rPr>
+        <w:t>Project</w:t>
+      </w:r>
+      <w:r>
+        <w:rPr>
+          <w:rFonts w:ascii="Inter" w:hAnsi="Inter"/>
+          <w:b/>
+          <w:color w:val="010101"/>
+          <w:spacing w:val="12"/>
+          <w:sz w:val="18"/>
+        </w:rPr>
+        <w:t xml:space="preserve"> </w:t>
+      </w:r>
+      <w:r>
+        <w:rPr>
+          <w:rFonts w:ascii="Inter" w:hAnsi="Inter"/>
+          <w:b/>
+          <w:color w:val="010101"/>
+          <w:sz w:val="18"/>
+        </w:rPr>
+        <w:t>Management</w:t>
+      </w:r>
+      <w:r>
+        <w:rPr>
+          <w:rFonts w:ascii="Inter" w:hAnsi="Inter"/>
+          <w:b/>
+          <w:color w:val="010101"/>
+          <w:spacing w:val="18"/>
+          <w:sz w:val="18"/>
+        </w:rPr>
+        <w:t xml:space="preserve"> </w:t>
+      </w:r>
+      <w:r>
+        <w:rPr>
+          <w:rFonts w:ascii="Inter" w:hAnsi="Inter"/>
+          <w:b/>
+          <w:color w:val="010101"/>
+          <w:sz w:val="18"/>
+        </w:rPr>
+        <w:t>Fundamentals</w:t>
+      </w:r>
+      <w:r>
+        <w:rPr>
+          <w:rFonts w:ascii="Inter" w:hAnsi="Inter"/>
+          <w:b/>
+          <w:color w:val="010101"/>
+          <w:spacing w:val="33"/>
+          <w:sz w:val="18"/>
+        </w:rPr>
+        <w:t xml:space="preserve"> </w:t>
+      </w:r>
+      <w:r>
+        <w:rPr>
+          <w:rFonts w:ascii="Inter" w:hAnsi="Inter"/>
+          <w:b/>
+          <w:noProof/>
+          <w:color w:val="010101"/>
+          <w:spacing w:val="-24"/>
+          <w:position w:val="-4"/>
+          <w:sz w:val="18"/>
+        </w:rPr>
+        <w:drawing>
+          <wp:inline distT="0" distB="0" distL="0" distR="0" wp14:anchorId="1149EE66" wp14:editId="1BBA4CE3">
+            <wp:extent cx="118533" cy="118533"/>
+            <wp:effectExtent l="0" t="0" r="0" b="0"/>
+            <wp:docPr id="17" name="Image 17">
+              <a:hlinkClick xmlns:a="http://schemas.openxmlformats.org/drawingml/2006/main" r:id="rId23"/>
+            </wp:docPr>
+            <wp:cNvGraphicFramePr>
+              <a:graphicFrameLocks xmlns:a="http://schemas.openxmlformats.org/drawingml/2006/main"/>
+            </wp:cNvGraphicFramePr>
+            <a:graphic xmlns:a="http://schemas.openxmlformats.org/drawingml/2006/main">
+              <a:graphicData uri="http://schemas.openxmlformats.org/drawingml/2006/picture">
+                <pic:pic xmlns:pic="http://schemas.openxmlformats.org/drawingml/2006/picture">
+                  <pic:nvPicPr>
+                    <pic:cNvPr id="17" name="Image 17">
+                      <a:hlinkClick r:id="rId23"/>
+                    </pic:cNvPr>
+                    <pic:cNvPicPr/>
+                  </pic:nvPicPr>
+                  <pic:blipFill>
+                    <a:blip r:embed="rId24" cstate="print"/>
+                    <a:stretch>
+                      <a:fillRect/>
+                    </a:stretch>
+                  </pic:blipFill>
+                  <pic:spPr>
+                    <a:xfrm>
+                      <a:off x="0" y="0"/>
+                      <a:ext cx="118533" cy="118533"/>
+                    </a:xfrm>
+                    <a:prstGeom prst="rect">
+                      <a:avLst/>
+                    </a:prstGeom>
+                  </pic:spPr>
+                </pic:pic>
+              </a:graphicData>
+            </a:graphic>
+          </wp:inline>
+        </w:drawing>
+      </w:r>
+      <w:r>
+        <w:rPr>
+          <w:rFonts w:ascii="Inter" w:hAnsi="Inter"/>
           <w:color w:val="010101"/>
           <w:spacing w:val="72"/>
           <w:sz w:val="18"/>
@@ -4629,6 +4927,7 @@
       </w:r>
       <w:r>
         <w:rPr>
+          <w:rFonts w:ascii="Inter" w:hAnsi="Inter"/>
           <w:color w:val="010101"/>
           <w:sz w:val="18"/>
         </w:rPr>
@@ -4636,6 +4935,7 @@
       </w:r>
       <w:r>
         <w:rPr>
+          <w:rFonts w:ascii="Inter" w:hAnsi="Inter"/>
           <w:color w:val="010101"/>
           <w:spacing w:val="1"/>
           <w:sz w:val="18"/>
@@ -4644,6 +4944,7 @@
       </w:r>
       <w:r>
         <w:rPr>
+          <w:rFonts w:ascii="Inter" w:hAnsi="Inter"/>
           <w:color w:val="010101"/>
           <w:sz w:val="18"/>
         </w:rPr>
@@ -4651,6 +4952,7 @@
       </w:r>
       <w:r>
         <w:rPr>
+          <w:rFonts w:ascii="Inter" w:hAnsi="Inter"/>
           <w:color w:val="010101"/>
           <w:spacing w:val="17"/>
           <w:sz w:val="18"/>
@@ -4659,6 +4961,7 @@
       </w:r>
       <w:r>
         <w:rPr>
+          <w:rFonts w:ascii="Inter" w:hAnsi="Inter"/>
           <w:color w:val="010101"/>
           <w:spacing w:val="-2"/>
           <w:sz w:val="18"/>
@@ -4680,11 +4983,13 @@
         <w:spacing w:before="0" w:line="276" w:lineRule="auto"/>
         <w:ind w:left="387" w:hanging="167"/>
         <w:rPr>
-          <w:sz w:val="18"/>
-        </w:rPr>
-      </w:pPr>
-      <w:r>
-        <w:rPr>
+          <w:rFonts w:ascii="Inter" w:hAnsi="Inter"/>
+          <w:sz w:val="18"/>
+        </w:rPr>
+      </w:pPr>
+      <w:r>
+        <w:rPr>
+          <w:rFonts w:ascii="Inter" w:hAnsi="Inter"/>
           <w:b/>
           <w:bCs/>
           <w:color w:val="010101"/>
@@ -4695,6 +5000,7 @@
       </w:r>
       <w:r>
         <w:rPr>
+          <w:rFonts w:ascii="Inter" w:hAnsi="Inter"/>
           <w:b/>
           <w:bCs/>
           <w:color w:val="010101"/>
@@ -4706,6 +5012,7 @@
       </w:r>
       <w:r>
         <w:rPr>
+          <w:rFonts w:ascii="Inter" w:hAnsi="Inter"/>
           <w:b/>
           <w:bCs/>
           <w:color w:val="010101"/>
@@ -4716,6 +5023,7 @@
       </w:r>
       <w:r>
         <w:rPr>
+          <w:rFonts w:ascii="Inter" w:hAnsi="Inter"/>
           <w:b/>
           <w:bCs/>
           <w:color w:val="010101"/>
@@ -4727,6 +5035,7 @@
       </w:r>
       <w:r>
         <w:rPr>
+          <w:rFonts w:ascii="Inter" w:hAnsi="Inter"/>
           <w:b/>
           <w:bCs/>
           <w:color w:val="010101"/>
@@ -4737,6 +5046,7 @@
       </w:r>
       <w:r>
         <w:rPr>
+          <w:rFonts w:ascii="Inter" w:hAnsi="Inter"/>
           <w:b/>
           <w:bCs/>
           <w:color w:val="010101"/>
@@ -4748,6 +5058,7 @@
       </w:r>
       <w:r>
         <w:rPr>
+          <w:rFonts w:ascii="Inter" w:hAnsi="Inter"/>
           <w:b/>
           <w:bCs/>
           <w:color w:val="010101"/>
@@ -4758,6 +5069,7 @@
       </w:r>
       <w:r>
         <w:rPr>
+          <w:rFonts w:ascii="Inter" w:hAnsi="Inter"/>
           <w:b/>
           <w:bCs/>
           <w:color w:val="010101"/>
@@ -4769,6 +5081,7 @@
       </w:r>
       <w:r>
         <w:rPr>
+          <w:rFonts w:ascii="Inter" w:hAnsi="Inter"/>
           <w:b/>
           <w:bCs/>
           <w:color w:val="010101"/>
@@ -4780,6 +5093,7 @@
       </w:r>
       <w:r>
         <w:rPr>
+          <w:rFonts w:ascii="Inter" w:hAnsi="Inter"/>
           <w:color w:val="010101"/>
           <w:spacing w:val="-2"/>
           <w:w w:val="105"/>
@@ -4789,6 +5103,7 @@
       </w:r>
       <w:r>
         <w:rPr>
+          <w:rFonts w:ascii="Inter" w:hAnsi="Inter"/>
           <w:noProof/>
         </w:rPr>
         <w:drawing>
@@ -4796,7 +5111,7 @@
             <wp:extent cx="118533" cy="118533"/>
             <wp:effectExtent l="0" t="0" r="0" b="0"/>
             <wp:docPr id="20" name="Image 20">
-              <a:hlinkClick xmlns:a="http://schemas.openxmlformats.org/drawingml/2006/main" r:id="rId23"/>
+              <a:hlinkClick xmlns:a="http://schemas.openxmlformats.org/drawingml/2006/main" r:id="rId25"/>
             </wp:docPr>
             <wp:cNvGraphicFramePr>
               <a:graphicFrameLocks xmlns:a="http://schemas.openxmlformats.org/drawingml/2006/main"/>
@@ -4806,12 +5121,12 @@
                 <pic:pic xmlns:pic="http://schemas.openxmlformats.org/drawingml/2006/picture">
                   <pic:nvPicPr>
                     <pic:cNvPr id="20" name="Image 20">
-                      <a:hlinkClick r:id="rId23"/>
+                      <a:hlinkClick r:id="rId25"/>
                     </pic:cNvPr>
                     <pic:cNvPicPr/>
                   </pic:nvPicPr>
                   <pic:blipFill>
-                    <a:blip r:embed="rId18" cstate="print">
+                    <a:blip r:embed="rId20" cstate="print">
                       <a:extLst>
                         <a:ext uri="{28A0092B-C50C-407E-A947-70E740481C1C}">
                           <a14:useLocalDpi xmlns:a14="http://schemas.microsoft.com/office/drawing/2010/main" val="0"/>
@@ -4839,6 +5154,7 @@
       </w:r>
       <w:r>
         <w:rPr>
+          <w:rFonts w:ascii="Inter" w:hAnsi="Inter"/>
           <w:color w:val="010101"/>
           <w:spacing w:val="-2"/>
           <w:w w:val="105"/>
@@ -4848,6 +5164,7 @@
       </w:r>
       <w:r>
         <w:rPr>
+          <w:rFonts w:ascii="Inter" w:hAnsi="Inter"/>
           <w:color w:val="010101"/>
           <w:w w:val="105"/>
           <w:sz w:val="18"/>
@@ -4856,6 +5173,7 @@
       </w:r>
       <w:r>
         <w:rPr>
+          <w:rFonts w:ascii="Inter" w:hAnsi="Inter"/>
           <w:color w:val="010101"/>
           <w:spacing w:val="-7"/>
           <w:w w:val="105"/>
@@ -4865,6 +5183,7 @@
       </w:r>
       <w:r>
         <w:rPr>
+          <w:rFonts w:ascii="Inter" w:hAnsi="Inter"/>
           <w:color w:val="010101"/>
           <w:w w:val="105"/>
           <w:sz w:val="18"/>
@@ -4873,6 +5192,7 @@
       </w:r>
       <w:r>
         <w:rPr>
+          <w:rFonts w:ascii="Inter" w:hAnsi="Inter"/>
           <w:color w:val="010101"/>
           <w:spacing w:val="4"/>
           <w:w w:val="105"/>
@@ -4882,6 +5202,7 @@
       </w:r>
       <w:r>
         <w:rPr>
+          <w:rFonts w:ascii="Inter" w:hAnsi="Inter"/>
           <w:color w:val="010101"/>
           <w:w w:val="105"/>
           <w:sz w:val="18"/>
@@ -4890,6 +5211,7 @@
       </w:r>
       <w:r>
         <w:rPr>
+          <w:rFonts w:ascii="Inter" w:hAnsi="Inter"/>
           <w:color w:val="010101"/>
           <w:spacing w:val="13"/>
           <w:w w:val="105"/>
@@ -4899,6 +5221,7 @@
       </w:r>
       <w:r>
         <w:rPr>
+          <w:rFonts w:ascii="Inter" w:hAnsi="Inter"/>
           <w:color w:val="010101"/>
           <w:w w:val="105"/>
           <w:sz w:val="18"/>
@@ -4907,6 +5230,7 @@
       </w:r>
       <w:r>
         <w:rPr>
+          <w:rFonts w:ascii="Inter" w:hAnsi="Inter"/>
           <w:color w:val="010101"/>
           <w:spacing w:val="14"/>
           <w:w w:val="105"/>
@@ -4916,6 +5240,7 @@
       </w:r>
       <w:r>
         <w:rPr>
+          <w:rFonts w:ascii="Inter" w:hAnsi="Inter"/>
           <w:color w:val="010101"/>
           <w:w w:val="105"/>
           <w:sz w:val="18"/>
@@ -4924,6 +5249,7 @@
       </w:r>
       <w:r>
         <w:rPr>
+          <w:rFonts w:ascii="Inter" w:hAnsi="Inter"/>
           <w:color w:val="010101"/>
           <w:spacing w:val="-5"/>
           <w:w w:val="105"/>
@@ -4933,6 +5259,7 @@
       </w:r>
       <w:r>
         <w:rPr>
+          <w:rFonts w:ascii="Inter" w:hAnsi="Inter"/>
           <w:color w:val="010101"/>
           <w:w w:val="105"/>
           <w:sz w:val="18"/>
@@ -4941,6 +5268,7 @@
       </w:r>
       <w:r>
         <w:rPr>
+          <w:rFonts w:ascii="Inter" w:hAnsi="Inter"/>
           <w:color w:val="010101"/>
           <w:spacing w:val="10"/>
           <w:w w:val="105"/>
@@ -4950,6 +5278,7 @@
       </w:r>
       <w:r>
         <w:rPr>
+          <w:rFonts w:ascii="Inter" w:hAnsi="Inter"/>
           <w:color w:val="010101"/>
           <w:w w:val="105"/>
           <w:sz w:val="18"/>
@@ -4958,6 +5287,7 @@
       </w:r>
       <w:r>
         <w:rPr>
+          <w:rFonts w:ascii="Inter" w:hAnsi="Inter"/>
           <w:color w:val="010101"/>
           <w:spacing w:val="-8"/>
           <w:w w:val="105"/>
@@ -4967,6 +5297,7 @@
       </w:r>
       <w:r>
         <w:rPr>
+          <w:rFonts w:ascii="Inter" w:hAnsi="Inter"/>
           <w:color w:val="010101"/>
           <w:spacing w:val="-2"/>
           <w:w w:val="105"/>
@@ -5744,6 +6075,7 @@
   <w:style w:type="character" w:default="1" w:styleId="DefaultParagraphFont">
     <w:name w:val="Default Paragraph Font"/>
     <w:uiPriority w:val="1"/>
+    <w:semiHidden/>
     <w:unhideWhenUsed/>
   </w:style>
   <w:style w:type="table" w:default="1" w:styleId="TableNormal">

</xml_diff>